<commit_message>
updated usda merge logic.
</commit_message>
<xml_diff>
--- a/Spatial Heterogeneity in U.S. Agricultural Productivity.docx
+++ b/Spatial Heterogeneity in U.S. Agricultural Productivity.docx
@@ -83,10 +83,10 @@
     </w:p>
     <w:p>
       <w:r>
-        <w:t>This study uses U.S. county-level agricultural data for 2012</w:t>
-      </w:r>
-      <w:r>
-        <w:t xml:space="preserve"> and 2017</w:t>
+        <w:t xml:space="preserve">This study uses U.S. county-level agricultural data for </w:t>
+      </w:r>
+      <w:r>
+        <w:t>2017</w:t>
       </w:r>
       <w:r>
         <w:t xml:space="preserve"> to estimate a spatially explicit production function and analyze the impact of spatial heteroegeneity on the corresponding input-output relationships. This an important consideration given that traditional analyses are usually temporal in nature. Results indicate that significant spatial heterogeneity is present which in turn impacts productivity by reducing the return to inputs in certain areas. Clustering is apparent, with high productivity areas concentrated in the Midwest and Southeast, and low productivity areas in the Southwest and Northeast. This is likely due to factors including land use, geographic characteristics, and water availability. Spillover effects from one region’s input use on the net income of a neighboring region are not significant. However, the presence of a spatial lag is clear regarding net income. The meaning of this finding is not as clear, as it’s possible that counties are like those around them, thus engaging in similar activity under similar conditions. </w:t>
@@ -207,11 +207,11 @@
     </w:p>
     <w:p>
       <w:r>
-        <w:t xml:space="preserve">Despite evident shifts in the structure of U.S. agriculture, the sector is still dominated by small family farms and relies almost entirely on inputs such as rainfall, sunlight, and temperature (Alston et al., 2010). </w:t>
+        <w:t xml:space="preserve">Despite evident shifts in the structure of U.S. agriculture, the sector is still dominated by small family farms and relies almost entirely on inputs such as rainfall, sunlight, and temperature (Alston et al., 2010). As a result, variation in these inputs can negatively impact agricultural producers. This provides the </w:t>
       </w:r>
       <w:r>
         <w:lastRenderedPageBreak/>
-        <w:t xml:space="preserve">As a result, variation in these inputs can negatively impact agricultural producers. This provides the motivation for our study, which adapts the framework set forth in a recent paper by Yu et al. (2014), in which the authors attempt to evaluate the impact of spatial heterogeneity on the variation of input-output relationships in Turkey’s agricultural sector. The idea is that spatial heterogeneity may lead to variation in agricultural productivity. </w:t>
+        <w:t xml:space="preserve">motivation for our study, which adapts the framework set forth in a recent paper by Yu et al. (2014), in which the authors attempt to evaluate the impact of spatial heterogeneity on the variation of input-output relationships in Turkey’s agricultural sector. The idea is that spatial heterogeneity may lead to variation in agricultural productivity. </w:t>
       </w:r>
     </w:p>
     <w:p>
@@ -311,8 +311,11 @@
     </w:p>
     <w:p>
       <w:r>
+        <w:t xml:space="preserve">Many studies exist regarding the estimation of production functions, and that discussion could be a paper in and of itself. Rather, this review focuses on production function estimation with a spatial component. </w:t>
+      </w:r>
+      <w:r>
         <w:lastRenderedPageBreak/>
-        <w:t xml:space="preserve">Many studies exist regarding the estimation of production functions, and that discussion could be a paper in and of itself. Rather, this review focuses on production function estimation with a spatial component. Shaik (2014) shows that traditional measures of return to scale and technology are under- and over-estimated in states at the upper and lower quantiles of the distribution, respectively. </w:t>
+        <w:t xml:space="preserve">Shaik (2014) shows that traditional measures of return to scale and technology are under- and over-estimated in states at the upper and lower quantiles of the distribution, respectively. </w:t>
       </w:r>
       <w:r>
         <w:t xml:space="preserve">Weiss (1996) provides an overview of the emerging role of spatial analysis in agricultural economics and defines the core opportunity of economists as the need to quantify the costs and benefits of detecting and exploring spatial variation. Yu et al. (2014) </w:t>
@@ -1069,68 +1072,62 @@
         <w:rPr>
           <w:rFonts w:eastAsiaTheme="minorEastAsia"/>
         </w:rPr>
-        <w:t xml:space="preserve">, 1995; Can, 1990; Can, 1992; Cliff </w:t>
-      </w:r>
+        <w:t xml:space="preserve">, 1995; Can, 1990; Can, 1992; Cliff and Ord, 1973; </w:t>
+      </w:r>
+      <w:proofErr w:type="spellStart"/>
+      <w:r>
+        <w:rPr>
+          <w:rFonts w:eastAsiaTheme="minorEastAsia"/>
+        </w:rPr>
+        <w:t>Dubin</w:t>
+      </w:r>
+      <w:proofErr w:type="spellEnd"/>
+      <w:r>
+        <w:rPr>
+          <w:rFonts w:eastAsiaTheme="minorEastAsia"/>
+        </w:rPr>
+        <w:t xml:space="preserve">, 1992; Kilkenny and </w:t>
+      </w:r>
+      <w:proofErr w:type="spellStart"/>
+      <w:r>
+        <w:rPr>
+          <w:rFonts w:eastAsiaTheme="minorEastAsia"/>
+        </w:rPr>
+        <w:t>Thisse</w:t>
+      </w:r>
+      <w:proofErr w:type="spellEnd"/>
+      <w:r>
+        <w:rPr>
+          <w:rFonts w:eastAsiaTheme="minorEastAsia"/>
+        </w:rPr>
+        <w:t xml:space="preserve">, 1999; </w:t>
+      </w:r>
+      <w:proofErr w:type="spellStart"/>
+      <w:r>
+        <w:rPr>
+          <w:rFonts w:eastAsiaTheme="minorEastAsia"/>
+        </w:rPr>
+        <w:t>LeSage</w:t>
+      </w:r>
+      <w:proofErr w:type="spellEnd"/>
+      <w:r>
+        <w:rPr>
+          <w:rFonts w:eastAsiaTheme="minorEastAsia"/>
+        </w:rPr>
+        <w:t xml:space="preserve">, 1997; Leung et al., 2000; McMillen, 1992; McMillen, 2003). </w:t>
+      </w:r>
+    </w:p>
+    <w:p>
+      <w:pPr>
+        <w:rPr>
+          <w:rFonts w:eastAsiaTheme="minorEastAsia"/>
+        </w:rPr>
+      </w:pPr>
       <w:r>
         <w:rPr>
           <w:rFonts w:eastAsiaTheme="minorEastAsia"/>
         </w:rPr>
         <w:lastRenderedPageBreak/>
-        <w:t xml:space="preserve">and Ord, 1973; </w:t>
-      </w:r>
-      <w:proofErr w:type="spellStart"/>
-      <w:r>
-        <w:rPr>
-          <w:rFonts w:eastAsiaTheme="minorEastAsia"/>
-        </w:rPr>
-        <w:t>Dubin</w:t>
-      </w:r>
-      <w:proofErr w:type="spellEnd"/>
-      <w:r>
-        <w:rPr>
-          <w:rFonts w:eastAsiaTheme="minorEastAsia"/>
-        </w:rPr>
-        <w:t xml:space="preserve">, 1992; Kilkenny and </w:t>
-      </w:r>
-      <w:proofErr w:type="spellStart"/>
-      <w:r>
-        <w:rPr>
-          <w:rFonts w:eastAsiaTheme="minorEastAsia"/>
-        </w:rPr>
-        <w:t>Thisse</w:t>
-      </w:r>
-      <w:proofErr w:type="spellEnd"/>
-      <w:r>
-        <w:rPr>
-          <w:rFonts w:eastAsiaTheme="minorEastAsia"/>
-        </w:rPr>
-        <w:t xml:space="preserve">, 1999; </w:t>
-      </w:r>
-      <w:proofErr w:type="spellStart"/>
-      <w:r>
-        <w:rPr>
-          <w:rFonts w:eastAsiaTheme="minorEastAsia"/>
-        </w:rPr>
-        <w:t>LeSage</w:t>
-      </w:r>
-      <w:proofErr w:type="spellEnd"/>
-      <w:r>
-        <w:rPr>
-          <w:rFonts w:eastAsiaTheme="minorEastAsia"/>
-        </w:rPr>
-        <w:t xml:space="preserve">, 1997; Leung et al., 2000; McMillen, 1992; McMillen, 2003). </w:t>
-      </w:r>
-    </w:p>
-    <w:p>
-      <w:pPr>
-        <w:rPr>
-          <w:rFonts w:eastAsiaTheme="minorEastAsia"/>
-        </w:rPr>
-      </w:pPr>
-      <w:r>
-        <w:rPr>
-          <w:rFonts w:eastAsiaTheme="minorEastAsia"/>
-        </w:rPr>
         <w:t>In testing for the presence of spatial autocorrelation, the Moran’s I statistic is a generally accepted starting point. Moran’s I is a global statistic that provides an indication of the presence (or lack) of a pattern of spatial dependence that is true for the entire dataset (</w:t>
       </w:r>
       <w:proofErr w:type="spellStart"/>
@@ -2314,14 +2311,7 @@
         <w:rPr>
           <w:rFonts w:eastAsiaTheme="minorEastAsia"/>
         </w:rPr>
-        <w:t xml:space="preserve"> and Pace, 2009). The SAR model’s only deviation from our formulation above is its inclusion of a spatial lag on the dependent variable. The SAR model is stated </w:t>
-      </w:r>
-      <w:r>
-        <w:rPr>
-          <w:rFonts w:eastAsiaTheme="minorEastAsia"/>
-        </w:rPr>
-        <w:lastRenderedPageBreak/>
-        <w:t xml:space="preserve">below, in which </w:t>
+        <w:t xml:space="preserve"> and Pace, 2009). The SAR model’s only deviation from our formulation above is its inclusion of a spatial lag on the dependent variable. The SAR model is stated below, in which </w:t>
       </w:r>
       <m:oMath>
         <m:r>
@@ -2411,6 +2401,7 @@
         <w:rPr>
           <w:rFonts w:eastAsiaTheme="minorEastAsia"/>
         </w:rPr>
+        <w:lastRenderedPageBreak/>
         <w:t xml:space="preserve">It is important to consider the choice of a spatial </w:t>
       </w:r>
       <w:proofErr w:type="gramStart"/>
@@ -2937,7 +2928,6 @@
             <w:rPr>
               <w:rFonts w:ascii="Cambria Math" w:eastAsiaTheme="minorEastAsia" w:hAnsi="Cambria Math"/>
             </w:rPr>
-            <w:lastRenderedPageBreak/>
             <m:t>SLX:y=</m:t>
           </m:r>
           <m:sSub>
@@ -3000,6 +2990,7 @@
             <w:rPr>
               <w:rFonts w:ascii="Cambria Math" w:eastAsiaTheme="minorEastAsia" w:hAnsi="Cambria Math"/>
             </w:rPr>
+            <w:lastRenderedPageBreak/>
             <m:t>SDEM:y=</m:t>
           </m:r>
           <m:sSub>
@@ -3159,7 +3150,19 @@
     </w:p>
     <w:p>
       <w:r>
-        <w:t xml:space="preserve">Data for this analysis is derived from the USDA NASS Quick Stats 2.0 web portal and the USDA Census of Agriculture for 3,109 counties in 2012. Net income ($) serves as a proxy for output. Input variables include labor (number of workers employed), fertilizer expense ($), fuel expense ($), acres of land harvested, machinery asset value ($), and inventory of tractors and trucks. Many studies are fairly limited in their choice of input variables for the agricultural production function. The inclusion of this wide array of variables allows a vast overview of relationships and spatial dependence. </w:t>
+        <w:t>Data for this analysis is derived from the USDA NASS Quick Stats 2.0 web portal and the USDA Census of Agriculture for 3,</w:t>
+      </w:r>
+      <w:r>
+        <w:t>079</w:t>
+      </w:r>
+      <w:r>
+        <w:t xml:space="preserve"> counties in 201</w:t>
+      </w:r>
+      <w:r>
+        <w:t>7</w:t>
+      </w:r>
+      <w:r>
+        <w:t xml:space="preserve">. Net income ($) serves as a proxy for output. Input variables include labor (number of workers employed), fertilizer expense ($), fuel expense ($), acres of land harvested, machinery asset value ($), and inventory of tractors and trucks. Many studies are fairly limited in their choice of input variables for the agricultural production function. The inclusion of this wide array of variables allows a vast overview of relationships and spatial dependence. </w:t>
       </w:r>
       <w:r>
         <w:t xml:space="preserve">Description of raw data values is provided in the table below. </w:t>
@@ -3337,14 +3340,7 @@
           <w:rPr>
             <w:rFonts w:ascii="Cambria Math" w:eastAsiaTheme="minorEastAsia" w:hAnsi="Cambria Math"/>
           </w:rPr>
-          <m:t>=</m:t>
-        </m:r>
-        <m:r>
-          <w:rPr>
-            <w:rFonts w:ascii="Cambria Math" w:eastAsiaTheme="minorEastAsia" w:hAnsi="Cambria Math"/>
-          </w:rPr>
-          <w:lastRenderedPageBreak/>
-          <m:t>1</m:t>
+          <m:t>=1</m:t>
         </m:r>
       </m:oMath>
       <w:r>
@@ -3418,6 +3414,7 @@
         <w:rPr>
           <w:rFonts w:eastAsiaTheme="minorEastAsia"/>
         </w:rPr>
+        <w:lastRenderedPageBreak/>
         <w:t xml:space="preserve">This provides sufficient justification for further exploration of the impact of space on agricultural production. In examination of local spatial autocorrelation, the LISA method of analysis is employed via </w:t>
       </w:r>
       <w:proofErr w:type="spellStart"/>
@@ -3548,28 +3545,28 @@
         <w:rPr>
           <w:rFonts w:eastAsiaTheme="minorEastAsia"/>
         </w:rPr>
-        <w:t xml:space="preserve"> in both the generalized and robust varieties. Using the steps laid out </w:t>
+        <w:t xml:space="preserve"> in both the generalized and robust varieties. Using the steps laid out by </w:t>
+      </w:r>
+      <w:proofErr w:type="spellStart"/>
+      <w:r>
+        <w:rPr>
+          <w:rFonts w:eastAsiaTheme="minorEastAsia"/>
+        </w:rPr>
+        <w:t>Elhorst</w:t>
+      </w:r>
+      <w:proofErr w:type="spellEnd"/>
+      <w:r>
+        <w:rPr>
+          <w:rFonts w:eastAsiaTheme="minorEastAsia"/>
+        </w:rPr>
+        <w:t xml:space="preserve"> in 2020, this points us toward the SDM model. Moving forward with the likelihood ratio test to determine whether the SDM can be reduced to the SAR model results in a rejection of SAR. The same is </w:t>
       </w:r>
       <w:r>
         <w:rPr>
           <w:rFonts w:eastAsiaTheme="minorEastAsia"/>
         </w:rPr>
         <w:lastRenderedPageBreak/>
-        <w:t xml:space="preserve">by </w:t>
-      </w:r>
-      <w:proofErr w:type="spellStart"/>
-      <w:r>
-        <w:rPr>
-          <w:rFonts w:eastAsiaTheme="minorEastAsia"/>
-        </w:rPr>
-        <w:t>Elhorst</w:t>
-      </w:r>
-      <w:proofErr w:type="spellEnd"/>
-      <w:r>
-        <w:rPr>
-          <w:rFonts w:eastAsiaTheme="minorEastAsia"/>
-        </w:rPr>
-        <w:t xml:space="preserve"> in 2020, this points us toward the SDM model. Moving forward with the likelihood ratio test to determine whether the SDM can be reduced to the SAR model results in a rejection of SAR. The same is true for the restricted SEM. This implies that spatially lagged dependent variables and spatially lagged error terms are likely to play a role in the DGP. Consequently, OLS can be rejected in favor of the SDM. In support of this conclusion, </w:t>
+        <w:t xml:space="preserve">true for the restricted SEM. This implies that spatially lagged dependent variables and spatially lagged error terms are likely to play a role in the DGP. Consequently, OLS can be rejected in favor of the SDM. In support of this conclusion, </w:t>
       </w:r>
       <w:proofErr w:type="spellStart"/>
       <w:r>
@@ -3813,7 +3810,6 @@
         <w:rPr>
           <w:rFonts w:eastAsiaTheme="minorEastAsia"/>
         </w:rPr>
-        <w:lastRenderedPageBreak/>
         <w:t xml:space="preserve">These results align with those found by Yu et al. (2014) in </w:t>
       </w:r>
       <w:proofErr w:type="gramStart"/>
@@ -3875,6 +3871,7 @@
         <w:rPr>
           <w:noProof/>
         </w:rPr>
+        <w:lastRenderedPageBreak/>
         <w:drawing>
           <wp:inline distT="0" distB="0" distL="0" distR="0" wp14:anchorId="1FEDBA41" wp14:editId="1DEC2307">
             <wp:extent cx="3242342" cy="3943700"/>
@@ -4024,26 +4021,20 @@
         <w:rPr>
           <w:rFonts w:eastAsiaTheme="minorEastAsia"/>
         </w:rPr>
-        <w:t xml:space="preserve">, but also in surrounding counties. It is worth noting that direct effects make up roughly 94% of total effects for these three inputs. Thus, indirect effects are not only statistically insignificant, but small. </w:t>
-      </w:r>
-      <w:r>
-        <w:rPr>
-          <w:rFonts w:eastAsiaTheme="minorEastAsia"/>
+        <w:t>, but also in surrounding counties. It is worth noting that direct effects make up roughly 94% of total effects for these three inputs. Thus, indirect effects are not only statistically insignificant, but small. The significance of the total effects can be derived from the dominance of direct effects, which are highly significant and substantially larger in size.</w:t>
+      </w:r>
+    </w:p>
+    <w:p>
+      <w:pPr>
+        <w:rPr>
+          <w:rFonts w:eastAsiaTheme="minorEastAsia"/>
+        </w:rPr>
+      </w:pPr>
+      <w:r>
+        <w:rPr>
+          <w:noProof/>
         </w:rPr>
         <w:lastRenderedPageBreak/>
-        <w:t>The significance of the total effects can be derived from the dominance of direct effects, which are highly significant and substantially larger in size.</w:t>
-      </w:r>
-    </w:p>
-    <w:p>
-      <w:pPr>
-        <w:rPr>
-          <w:rFonts w:eastAsiaTheme="minorEastAsia"/>
-        </w:rPr>
-      </w:pPr>
-      <w:r>
-        <w:rPr>
-          <w:noProof/>
-        </w:rPr>
         <w:drawing>
           <wp:inline distT="0" distB="0" distL="0" distR="0" wp14:anchorId="46377C7C" wp14:editId="6D1B0F7B">
             <wp:extent cx="5943600" cy="2371090"/>
@@ -4270,7 +4261,6 @@
         <w:rPr>
           <w:rFonts w:eastAsiaTheme="minorEastAsia"/>
         </w:rPr>
-        <w:lastRenderedPageBreak/>
         <w:t xml:space="preserve">Use the LR test to examine the following hypotheses: </w:t>
       </w:r>
     </w:p>
@@ -4321,6 +4311,7 @@
         <w:rPr>
           <w:rFonts w:eastAsiaTheme="minorEastAsia"/>
         </w:rPr>
+        <w:lastRenderedPageBreak/>
         <w:t xml:space="preserve">HO: </w:t>
       </w:r>
       <m:oMath>
@@ -4660,10 +4651,7 @@
       </w:r>
       <w:proofErr w:type="spellEnd"/>
       <w:r>
-        <w:t xml:space="preserve">, L. 1995. </w:t>
-      </w:r>
-      <w:r>
-        <w:t xml:space="preserve">Local Indicators of Spatial Association-LISA. </w:t>
+        <w:t xml:space="preserve">, L. 1995. Local Indicators of Spatial Association-LISA. </w:t>
       </w:r>
       <w:r>
         <w:rPr>

</xml_diff>

<commit_message>
update to the narrative.
</commit_message>
<xml_diff>
--- a/Spatial Heterogeneity in U.S. Agricultural Productivity.docx
+++ b/Spatial Heterogeneity in U.S. Agricultural Productivity.docx
@@ -177,15 +177,7 @@
         <w:t xml:space="preserve">Historically low per-unit value of agricultural commodities and changing price conditions have led to a push for increased efficiency in agricultural production. This resulted in a shift toward large-scale operations producing in high-volume. </w:t>
       </w:r>
       <w:r>
-        <w:t xml:space="preserve">The table below reveals that small farms, while high in numbers, comprise a small percentage of overall </w:t>
-      </w:r>
-      <w:proofErr w:type="gramStart"/>
-      <w:r>
-        <w:t>farm land</w:t>
-      </w:r>
-      <w:proofErr w:type="gramEnd"/>
-      <w:r>
-        <w:t xml:space="preserve"> and that farms in the highest economic sales class are much smaller in number, but use the highest percentage of farmland</w:t>
+        <w:t>The table below reveals that small farms, while high in numbers, comprise a small percentage of overall farm land and that farms in the highest economic sales class are much smaller in number, but use the highest percentage of farmland</w:t>
       </w:r>
       <w:r>
         <w:t xml:space="preserve"> (EPA, 2015b)</w:t>
@@ -216,15 +208,7 @@
     </w:p>
     <w:p>
       <w:r>
-        <w:t xml:space="preserve">In the U.S., different regions are characterized by different conditions important for agricultural production, including rainfall, soil, sunlight, temperature, etc. This variation can have a significant impact on agricultural production and productivity. For example, </w:t>
-      </w:r>
-      <w:proofErr w:type="spellStart"/>
-      <w:r>
-        <w:t>Lkupitiya</w:t>
-      </w:r>
-      <w:proofErr w:type="spellEnd"/>
-      <w:r>
-        <w:t xml:space="preserve"> et al. (2012) find substantial </w:t>
+        <w:t xml:space="preserve">In the U.S., different regions are characterized by different conditions important for agricultural production, including rainfall, soil, sunlight, temperature, etc. This variation can have a significant impact on agricultural production and productivity. For example, Lkupitiya et al. (2012) find substantial </w:t>
       </w:r>
       <w:r>
         <w:t xml:space="preserve">spatial and temporal </w:t>
@@ -266,44 +250,18 @@
       <w:r>
         <w:t xml:space="preserve">The last century resulted in significant progress in agricultural economics and farm management strategies. </w:t>
       </w:r>
-      <w:proofErr w:type="spellStart"/>
-      <w:r>
-        <w:t>Debertin</w:t>
-      </w:r>
-      <w:proofErr w:type="spellEnd"/>
-      <w:r>
-        <w:t xml:space="preserve"> (2012) describes agriculture as the closest real-world example of a traditional purely competitive market. There are clearly some caveats in the case of the U.S. market, as subsidies, risk programs, and other publicly funded or mandated actions impact the agricultural sector at all levels. Despite this consideration, the purely competitive model appears to represent farming better than any other existing model of economic behavior. </w:t>
-      </w:r>
-    </w:p>
-    <w:p>
-      <w:r>
-        <w:t xml:space="preserve">In a 2010 study, </w:t>
-      </w:r>
-      <w:proofErr w:type="spellStart"/>
-      <w:r>
-        <w:t>Chavas</w:t>
-      </w:r>
-      <w:proofErr w:type="spellEnd"/>
-      <w:r>
-        <w:t xml:space="preserve"> et al. provide a “reflection on the path taken by production economics and farm management over the past century.” In doing so, they identify 16 major contributions in production analysis, agricultural productivity, risk management, and dynamics. Some relevant findings include the identification of the role of diminishing returns in agricultural production and an assessment of economies of scale in agriculture (Spillman, 1923; 1924; 1933; Spillman and Lang, 1924). </w:t>
-      </w:r>
-    </w:p>
-    <w:p>
-      <w:proofErr w:type="spellStart"/>
-      <w:r>
-        <w:t>Lyson</w:t>
-      </w:r>
-      <w:proofErr w:type="spellEnd"/>
-      <w:r>
-        <w:t xml:space="preserve"> and Welsh (1993) compare the current agricultural system to that of the mass production model of manufacturing in which efficiency and profit maximization is the </w:t>
-      </w:r>
-      <w:proofErr w:type="gramStart"/>
-      <w:r>
-        <w:t>ultimate aim</w:t>
-      </w:r>
-      <w:proofErr w:type="gramEnd"/>
-      <w:r>
-        <w:t xml:space="preserve">. The level of U.S. farm output and input use from 1948-2011 grew at an average rate of 1.49 and 0.07 %, respectively. The significant difference between these numbers implies serious growth in productivity over time. Despite this, state-level analyses show considerable variation in growth rates across space (Ball et al., 2014). </w:t>
+      <w:r>
+        <w:t xml:space="preserve">Debertin (2012) describes agriculture as the closest real-world example of a traditional purely competitive market. There are clearly some caveats in the case of the U.S. market, as subsidies, risk programs, and other publicly funded or mandated actions impact the agricultural sector at all levels. Despite this consideration, the purely competitive model appears to represent farming better than any other existing model of economic behavior. </w:t>
+      </w:r>
+    </w:p>
+    <w:p>
+      <w:r>
+        <w:t xml:space="preserve">In a 2010 study, Chavas et al. provide a “reflection on the path taken by production economics and farm management over the past century.” In doing so, they identify 16 major contributions in production analysis, agricultural productivity, risk management, and dynamics. Some relevant findings include the identification of the role of diminishing returns in agricultural production and an assessment of economies of scale in agriculture (Spillman, 1923; 1924; 1933; Spillman and Lang, 1924). </w:t>
+      </w:r>
+    </w:p>
+    <w:p>
+      <w:r>
+        <w:t xml:space="preserve">Lyson and Welsh (1993) compare the current agricultural system to that of the mass production model of manufacturing in which efficiency and profit maximization is the ultimate aim. The level of U.S. farm output and input use from 1948-2011 grew at an average rate of 1.49 and 0.07 %, respectively. The significant difference between these numbers implies serious growth in productivity over time. Despite this, state-level analyses show considerable variation in growth rates across space (Ball et al., 2014). </w:t>
       </w:r>
       <w:r>
         <w:t>This variation in space provides additional motivation for the examination of spatial heterogeneity in agricultural production.</w:t>
@@ -318,63 +276,10 @@
         <w:t xml:space="preserve">Shaik (2014) shows that traditional measures of return to scale and technology are under- and over-estimated in states at the upper and lower quantiles of the distribution, respectively. </w:t>
       </w:r>
       <w:r>
-        <w:t xml:space="preserve">Weiss (1996) provides an overview of the emerging role of spatial analysis in agricultural economics and defines the core opportunity of economists as the need to quantify the costs and benefits of detecting and exploring spatial variation. Yu et al. (2014) </w:t>
-      </w:r>
-      <w:proofErr w:type="gramStart"/>
-      <w:r>
-        <w:t>refer</w:t>
-      </w:r>
-      <w:proofErr w:type="gramEnd"/>
-      <w:r>
-        <w:t xml:space="preserve"> to multiple other studies examining the role of space in production functions (</w:t>
-      </w:r>
-      <w:proofErr w:type="spellStart"/>
-      <w:r>
-        <w:t>Anselin</w:t>
-      </w:r>
-      <w:proofErr w:type="spellEnd"/>
-      <w:r>
-        <w:t xml:space="preserve"> et al., 1997; </w:t>
-      </w:r>
-      <w:proofErr w:type="spellStart"/>
-      <w:r>
-        <w:t>Cavailhes</w:t>
-      </w:r>
-      <w:proofErr w:type="spellEnd"/>
-      <w:r>
-        <w:t xml:space="preserve"> and </w:t>
-      </w:r>
-      <w:proofErr w:type="spellStart"/>
-      <w:r>
-        <w:t>Wavresky</w:t>
-      </w:r>
-      <w:proofErr w:type="spellEnd"/>
-      <w:r>
-        <w:t xml:space="preserve">, 2003; </w:t>
-      </w:r>
-      <w:proofErr w:type="spellStart"/>
-      <w:r>
-        <w:t>Fingleton</w:t>
-      </w:r>
-      <w:proofErr w:type="spellEnd"/>
-      <w:r>
-        <w:t xml:space="preserve"> and </w:t>
-      </w:r>
-      <w:proofErr w:type="spellStart"/>
-      <w:r>
-        <w:t>Mccombie</w:t>
-      </w:r>
-      <w:proofErr w:type="spellEnd"/>
-      <w:r>
-        <w:t xml:space="preserve">, 2006; Lambert and Cho, 2008; Vaya et al., 2004). Despite a </w:t>
-      </w:r>
-      <w:proofErr w:type="gramStart"/>
-      <w:r>
-        <w:t>fairly wide</w:t>
-      </w:r>
-      <w:proofErr w:type="gramEnd"/>
-      <w:r>
-        <w:t xml:space="preserve"> application of </w:t>
+        <w:t>Weiss (1996) provides an overview of the emerging role of spatial analysis in agricultural economics and defines the core opportunity of economists as the need to quantify the costs and benefits of detecting and exploring spatial variation. Yu et al. (2014) refer to multiple other studies examining the role of space in production functions (</w:t>
+      </w:r>
+      <w:r>
+        <w:t xml:space="preserve">Anselin et al., 1997; Cavailhes and Wavresky, 2003; Fingleton and Mccombie, 2006; Lambert and Cho, 2008; Vaya et al., 2004). Despite a fairly wide application of </w:t>
       </w:r>
       <w:r>
         <w:t xml:space="preserve">the more general methods of </w:t>
@@ -405,40 +310,16 @@
     </w:p>
     <w:p>
       <w:r>
-        <w:t xml:space="preserve">Yu et al. (2014) </w:t>
-      </w:r>
-      <w:proofErr w:type="gramStart"/>
-      <w:r>
-        <w:t>provide</w:t>
-      </w:r>
-      <w:proofErr w:type="gramEnd"/>
-      <w:r>
-        <w:t xml:space="preserve"> an evaluation of the spatial variation that </w:t>
+        <w:t xml:space="preserve">Yu et al. (2014) provide an evaluation of the spatial variation that </w:t>
       </w:r>
       <w:r>
         <w:t xml:space="preserve">exists in the Turkish agricultural sector and how it impacts input-output elasticities across the country. Their results indicate that disparities in agricultural activities and geographic conditions affected the return from input factors, and that policy makers should consider this regional heterogeneity and potential comparative advantage when creating new legislation. The authors break this process down into four steps: [1] identifying spatial dependence; [2] generalizing a spatial production function; [3] comparing and selecting appropriate models; and [4] estimation and results. These four steps provide the generalized framework for this study. </w:t>
       </w:r>
       <w:r>
-        <w:t xml:space="preserve">Additional papers of interest include </w:t>
-      </w:r>
-      <w:proofErr w:type="spellStart"/>
-      <w:r>
-        <w:t>Bille</w:t>
-      </w:r>
-      <w:proofErr w:type="spellEnd"/>
-      <w:r>
-        <w:t xml:space="preserve"> et al. (2015), Pedersen et al. (2017),</w:t>
-      </w:r>
-      <w:r>
-        <w:t xml:space="preserve"> </w:t>
-      </w:r>
-      <w:proofErr w:type="spellStart"/>
-      <w:r>
-        <w:t>Koc</w:t>
-      </w:r>
-      <w:proofErr w:type="spellEnd"/>
-      <w:r>
-        <w:t xml:space="preserve"> et al. (2017), Xu et al. (2020), and Ma et al. (2021). </w:t>
+        <w:t>Additional papers of interest include Bille et al. (2015), Pedersen et al. (2017),</w:t>
+      </w:r>
+      <w:r>
+        <w:t xml:space="preserve"> Koc et al. (2017), Xu et al. (2020), and Ma et al. (2021). </w:t>
       </w:r>
     </w:p>
     <w:p>
@@ -459,26 +340,10 @@
         <w:t>Before considering the use of a spatial econometric model, it is important to explore the concept of spatial dependence.</w:t>
       </w:r>
       <w:r>
-        <w:t xml:space="preserve"> Generally, spatial dependence is “a situation in which values observed at one location depend on the values observed at nearby locations” (</w:t>
-      </w:r>
-      <w:proofErr w:type="spellStart"/>
-      <w:r>
-        <w:t>LeSage</w:t>
-      </w:r>
-      <w:proofErr w:type="spellEnd"/>
-      <w:r>
-        <w:t xml:space="preserve"> and Pace, 2009). </w:t>
-      </w:r>
-      <w:r>
-        <w:t xml:space="preserve">Whether or not a location is nearby can be determined through the use of a various mathematical criteria, </w:t>
-      </w:r>
-      <w:proofErr w:type="gramStart"/>
-      <w:r>
-        <w:t>e.g.</w:t>
-      </w:r>
-      <w:proofErr w:type="gramEnd"/>
-      <w:r>
-        <w:t xml:space="preserve"> Euclidean distance, connected borders, etc. The authors provide a generalized example for which observations </w:t>
+        <w:t xml:space="preserve"> Generally, spatial dependence is “a situation in which values observed at one location depend on the values observed at nearby locations” (LeSage and Pace, 2009). </w:t>
+      </w:r>
+      <w:r>
+        <w:t xml:space="preserve">Whether or not a location is nearby can be determined through the use of a various mathematical criteria, e.g. Euclidean distance, connected borders, etc. The authors provide a generalized example for which observations </w:t>
       </w:r>
       <m:oMath>
         <m:r>
@@ -1017,124 +882,26 @@
         <w:rPr>
           <w:rFonts w:eastAsiaTheme="minorEastAsia"/>
         </w:rPr>
-        <w:t xml:space="preserve"> and vice versa. This system represents a generalized example of spatial </w:t>
-      </w:r>
-      <w:proofErr w:type="gramStart"/>
-      <w:r>
-        <w:rPr>
-          <w:rFonts w:eastAsiaTheme="minorEastAsia"/>
-        </w:rPr>
-        <w:t>dependence, but</w:t>
-      </w:r>
-      <w:proofErr w:type="gramEnd"/>
-      <w:r>
-        <w:rPr>
-          <w:rFonts w:eastAsiaTheme="minorEastAsia"/>
-        </w:rPr>
-        <w:t xml:space="preserve"> does not necessarily define all cases or situations.</w:t>
-      </w:r>
-    </w:p>
-    <w:p>
-      <w:pPr>
-        <w:rPr>
-          <w:rFonts w:eastAsiaTheme="minorEastAsia"/>
-        </w:rPr>
-      </w:pPr>
-      <w:r>
-        <w:rPr>
-          <w:rFonts w:eastAsiaTheme="minorEastAsia"/>
-        </w:rPr>
-        <w:t xml:space="preserve">There are three forms of spatial autocorrelation: [1] positive spatial autocorrelation is the situation in which nearby observations are likely to be </w:t>
-      </w:r>
-      <w:proofErr w:type="gramStart"/>
-      <w:r>
-        <w:rPr>
-          <w:rFonts w:eastAsiaTheme="minorEastAsia"/>
-        </w:rPr>
-        <w:t>similar to</w:t>
-      </w:r>
-      <w:proofErr w:type="gramEnd"/>
-      <w:r>
-        <w:rPr>
-          <w:rFonts w:eastAsiaTheme="minorEastAsia"/>
-        </w:rPr>
-        <w:t xml:space="preserve"> one another; [2] negative spatial autocorrelation is the situation in which nearby observations are likely to be opposite one another; and [3] </w:t>
-      </w:r>
-      <w:r>
-        <w:rPr>
-          <w:rFonts w:eastAsiaTheme="minorEastAsia"/>
-        </w:rPr>
-        <w:t xml:space="preserve">the case of no spatial autocorrelation is when no spatial effect is discernible. In most any dataset with a spatial component, everything is related to everything else. However, things that are closer together are “more” related than those that are farther away (Tobler, 1970). Yu at al. (2014) cite a number of other examples that have been discussed in the spatial </w:t>
-      </w:r>
-      <w:proofErr w:type="gramStart"/>
-      <w:r>
-        <w:rPr>
-          <w:rFonts w:eastAsiaTheme="minorEastAsia"/>
-        </w:rPr>
-        <w:t>econometrics</w:t>
-      </w:r>
-      <w:proofErr w:type="gramEnd"/>
-      <w:r>
-        <w:rPr>
-          <w:rFonts w:eastAsiaTheme="minorEastAsia"/>
-        </w:rPr>
-        <w:t xml:space="preserve"> literature (</w:t>
-      </w:r>
-      <w:proofErr w:type="spellStart"/>
-      <w:r>
-        <w:rPr>
-          <w:rFonts w:eastAsiaTheme="minorEastAsia"/>
-        </w:rPr>
-        <w:t>Anselin</w:t>
-      </w:r>
-      <w:proofErr w:type="spellEnd"/>
-      <w:r>
-        <w:rPr>
-          <w:rFonts w:eastAsiaTheme="minorEastAsia"/>
-        </w:rPr>
-        <w:t xml:space="preserve">, 1995; Can, 1990; Can, 1992; Cliff and Ord, 1973; </w:t>
-      </w:r>
-      <w:proofErr w:type="spellStart"/>
-      <w:r>
-        <w:rPr>
-          <w:rFonts w:eastAsiaTheme="minorEastAsia"/>
-        </w:rPr>
-        <w:t>Dubin</w:t>
-      </w:r>
-      <w:proofErr w:type="spellEnd"/>
-      <w:r>
-        <w:rPr>
-          <w:rFonts w:eastAsiaTheme="minorEastAsia"/>
-        </w:rPr>
-        <w:t xml:space="preserve">, 1992; Kilkenny and </w:t>
-      </w:r>
-      <w:proofErr w:type="spellStart"/>
-      <w:r>
-        <w:rPr>
-          <w:rFonts w:eastAsiaTheme="minorEastAsia"/>
-        </w:rPr>
-        <w:t>Thisse</w:t>
-      </w:r>
-      <w:proofErr w:type="spellEnd"/>
-      <w:r>
-        <w:rPr>
-          <w:rFonts w:eastAsiaTheme="minorEastAsia"/>
-        </w:rPr>
-        <w:t xml:space="preserve">, 1999; </w:t>
-      </w:r>
-      <w:proofErr w:type="spellStart"/>
-      <w:r>
-        <w:rPr>
-          <w:rFonts w:eastAsiaTheme="minorEastAsia"/>
-        </w:rPr>
-        <w:t>LeSage</w:t>
-      </w:r>
-      <w:proofErr w:type="spellEnd"/>
-      <w:r>
-        <w:rPr>
-          <w:rFonts w:eastAsiaTheme="minorEastAsia"/>
-        </w:rPr>
-        <w:t xml:space="preserve">, 1997; Leung et al., 2000; McMillen, 1992; McMillen, 2003). </w:t>
+        <w:t xml:space="preserve"> and vice versa. This system represents a generalized example of spatial dependence, but does not necessarily define all cases or situations.</w:t>
+      </w:r>
+    </w:p>
+    <w:p>
+      <w:pPr>
+        <w:rPr>
+          <w:rFonts w:eastAsiaTheme="minorEastAsia"/>
+        </w:rPr>
+      </w:pPr>
+      <w:r>
+        <w:rPr>
+          <w:rFonts w:eastAsiaTheme="minorEastAsia"/>
+        </w:rPr>
+        <w:t xml:space="preserve">There are three forms of spatial autocorrelation: [1] positive spatial autocorrelation is the situation in which nearby observations are likely to be similar to one another; [2] negative spatial autocorrelation is the situation in which nearby observations are likely to be opposite one another; and [3] </w:t>
+      </w:r>
+      <w:r>
+        <w:rPr>
+          <w:rFonts w:eastAsiaTheme="minorEastAsia"/>
+        </w:rPr>
+        <w:t xml:space="preserve">the case of no spatial autocorrelation is when no spatial effect is discernible. In most any dataset with a spatial component, everything is related to everything else. However, things that are closer together are “more” related than those that are farther away (Tobler, 1970). Yu at al. (2014) cite a number of other examples that have been discussed in the spatial econometrics literature (Anselin, 1995; Can, 1990; Can, 1992; Cliff and Ord, 1973; Dubin, 1992; Kilkenny and Thisse, 1999; LeSage, 1997; Leung et al., 2000; McMillen, 1992; McMillen, 2003). </w:t>
       </w:r>
     </w:p>
     <w:p>
@@ -1148,21 +915,7 @@
           <w:rFonts w:eastAsiaTheme="minorEastAsia"/>
         </w:rPr>
         <w:lastRenderedPageBreak/>
-        <w:t>In testing for the presence of spatial autocorrelation, the Moran’s I statistic is a generally accepted starting point. Moran’s I is a global statistic that provides an indication of the presence (or lack) of a pattern of spatial dependence that is true for the entire dataset (</w:t>
-      </w:r>
-      <w:proofErr w:type="spellStart"/>
-      <w:r>
-        <w:rPr>
-          <w:rFonts w:eastAsiaTheme="minorEastAsia"/>
-        </w:rPr>
-        <w:t>Anselin</w:t>
-      </w:r>
-      <w:proofErr w:type="spellEnd"/>
-      <w:r>
-        <w:rPr>
-          <w:rFonts w:eastAsiaTheme="minorEastAsia"/>
-        </w:rPr>
-        <w:t>, 199</w:t>
+        <w:t>In testing for the presence of spatial autocorrelation, the Moran’s I statistic is a generally accepted starting point. Moran’s I is a global statistic that provides an indication of the presence (or lack) of a pattern of spatial dependence that is true for the entire dataset (Anselin, 199</w:t>
       </w:r>
       <w:r>
         <w:rPr>
@@ -1700,35 +1453,7 @@
         <w:rPr>
           <w:rFonts w:eastAsiaTheme="minorEastAsia"/>
         </w:rPr>
-        <w:t xml:space="preserve"> Moran’s I, given its global nature, it is not without flaws. When datasets become large, the degree of spatial autocorrelation between observations becomes more likely to show instability in the form of </w:t>
-      </w:r>
-      <w:proofErr w:type="spellStart"/>
-      <w:r>
-        <w:rPr>
-          <w:rFonts w:eastAsiaTheme="minorEastAsia"/>
-        </w:rPr>
-        <w:t>nonstationarity</w:t>
-      </w:r>
-      <w:proofErr w:type="spellEnd"/>
-      <w:r>
-        <w:rPr>
-          <w:rFonts w:eastAsiaTheme="minorEastAsia"/>
-        </w:rPr>
-        <w:t xml:space="preserve"> at the local level, spatial regimes, or spatial drift (</w:t>
-      </w:r>
-      <w:proofErr w:type="spellStart"/>
-      <w:r>
-        <w:rPr>
-          <w:rFonts w:eastAsiaTheme="minorEastAsia"/>
-        </w:rPr>
-        <w:t>Anselin</w:t>
-      </w:r>
-      <w:proofErr w:type="spellEnd"/>
-      <w:r>
-        <w:rPr>
-          <w:rFonts w:eastAsiaTheme="minorEastAsia"/>
-        </w:rPr>
-        <w:t>, 199</w:t>
+        <w:t xml:space="preserve"> Moran’s I, given its global nature, it is not without flaws. When datasets become large, the degree of spatial autocorrelation between observations becomes more likely to show instability in the form of nonstationarity at the local level, spatial regimes, or spatial drift (Anselin, 199</w:t>
       </w:r>
       <w:r>
         <w:rPr>
@@ -1740,21 +1465,7 @@
         <w:rPr>
           <w:rFonts w:eastAsiaTheme="minorEastAsia"/>
         </w:rPr>
-        <w:t xml:space="preserve">). As a potential solution, </w:t>
-      </w:r>
-      <w:proofErr w:type="spellStart"/>
-      <w:r>
-        <w:rPr>
-          <w:rFonts w:eastAsiaTheme="minorEastAsia"/>
-        </w:rPr>
-        <w:t>Anselin</w:t>
-      </w:r>
-      <w:proofErr w:type="spellEnd"/>
-      <w:r>
-        <w:rPr>
-          <w:rFonts w:eastAsiaTheme="minorEastAsia"/>
-        </w:rPr>
-        <w:t xml:space="preserve"> (1995) proposed a general class of “local indicators of spatial association (LISA)” which allow for the decomposition of global indicators such as Moran’s I into the contribution of each observation. This technique lends itself readily to visualization and can provide insight into the spatial distribution of spatially associated effects.</w:t>
+        <w:t>). As a potential solution, Anselin (1995) proposed a general class of “local indicators of spatial association (LISA)” which allow for the decomposition of global indicators such as Moran’s I into the contribution of each observation. This technique lends itself readily to visualization and can provide insight into the spatial distribution of spatially associated effects.</w:t>
       </w:r>
       <w:r>
         <w:rPr>
@@ -1779,15 +1490,7 @@
     </w:p>
     <w:p>
       <w:r>
-        <w:t>The framework employed in this paper draws heavily from Yu et al. (2014), but differs in its method of model selection, estimation, and interpretation. We begin with a Cobb-Douglas functional form, a tool widely used in agricultural studies since 1928 (</w:t>
-      </w:r>
-      <w:proofErr w:type="spellStart"/>
-      <w:r>
-        <w:t>Debertin</w:t>
-      </w:r>
-      <w:proofErr w:type="spellEnd"/>
-      <w:r>
-        <w:t xml:space="preserve">, 2012). The generalized form is represented below, in which </w:t>
+        <w:t xml:space="preserve">The framework employed in this paper draws heavily from Yu et al. (2014), but differs in its method of model selection, estimation, and interpretation. We begin with a Cobb-Douglas functional form, a tool widely used in agricultural studies since 1928 (Debertin, 2012). The generalized form is represented below, in which </w:t>
       </w:r>
       <m:oMath>
         <m:sSub>
@@ -2301,21 +2004,7 @@
         <w:rPr>
           <w:rFonts w:eastAsiaTheme="minorEastAsia"/>
         </w:rPr>
-        <w:t>We consider multiple spatial econometric models for updating the production function. The most common spatial models are the Spatial Autoregressive Model (SAR), Spatial Durbin Model (SDM), and the Spatial Error Model (SEM) (</w:t>
-      </w:r>
-      <w:proofErr w:type="spellStart"/>
-      <w:r>
-        <w:rPr>
-          <w:rFonts w:eastAsiaTheme="minorEastAsia"/>
-        </w:rPr>
-        <w:t>LeSage</w:t>
-      </w:r>
-      <w:proofErr w:type="spellEnd"/>
-      <w:r>
-        <w:rPr>
-          <w:rFonts w:eastAsiaTheme="minorEastAsia"/>
-        </w:rPr>
-        <w:t xml:space="preserve"> and Pace, 2009). The SAR model’s only deviation from our formulation above is its inclusion of a spatial lag on the dependent variable. The SAR model is stated below, in which </w:t>
+        <w:t xml:space="preserve">We consider multiple spatial econometric models for updating the production function. The most common spatial models are the Spatial Autoregressive Model (SAR), Spatial Durbin Model (SDM), and the Spatial Error Model (SEM) (LeSage and Pace, 2009). The SAR model’s only deviation from our formulation above is its inclusion of a spatial lag on the dependent variable. The SAR model is stated below, in which </w:t>
       </w:r>
       <m:oMath>
         <m:r>
@@ -2406,35 +2095,7 @@
           <w:rFonts w:eastAsiaTheme="minorEastAsia"/>
         </w:rPr>
         <w:lastRenderedPageBreak/>
-        <w:t xml:space="preserve">It is important to consider the choice of a spatial </w:t>
-      </w:r>
-      <w:proofErr w:type="gramStart"/>
-      <w:r>
-        <w:rPr>
-          <w:rFonts w:eastAsiaTheme="minorEastAsia"/>
-        </w:rPr>
-        <w:t>weights</w:t>
-      </w:r>
-      <w:proofErr w:type="gramEnd"/>
-      <w:r>
-        <w:rPr>
-          <w:rFonts w:eastAsiaTheme="minorEastAsia"/>
-        </w:rPr>
-        <w:t xml:space="preserve"> matrix. There has been much debate in the econometrics literature regarding the specification of weights matrices, with concern that various specifications may produce varying or biased estimates. </w:t>
-      </w:r>
-      <w:proofErr w:type="spellStart"/>
-      <w:r>
-        <w:rPr>
-          <w:rFonts w:eastAsiaTheme="minorEastAsia"/>
-        </w:rPr>
-        <w:t>LeSage</w:t>
-      </w:r>
-      <w:proofErr w:type="spellEnd"/>
-      <w:r>
-        <w:rPr>
-          <w:rFonts w:eastAsiaTheme="minorEastAsia"/>
-        </w:rPr>
-        <w:t xml:space="preserve"> and Pace (2014) find no theoretical basis for this belief and conclude that weight-matrix specification is not likely to significantly impact results. </w:t>
+        <w:t xml:space="preserve">It is important to consider the choice of a spatial weights matrix. There has been much debate in the econometrics literature regarding the specification of weights matrices, with concern that various specifications may produce varying or biased estimates. LeSage and Pace (2014) find no theoretical basis for this belief and conclude that weight-matrix specification is not likely to significantly impact results. </w:t>
       </w:r>
     </w:p>
     <w:p>
@@ -2604,21 +2265,7 @@
         <w:rPr>
           <w:rFonts w:eastAsiaTheme="minorEastAsia"/>
         </w:rPr>
-        <w:t xml:space="preserve"> and provides a reliable estimation method (</w:t>
-      </w:r>
-      <w:proofErr w:type="spellStart"/>
-      <w:r>
-        <w:rPr>
-          <w:rFonts w:eastAsiaTheme="minorEastAsia"/>
-        </w:rPr>
-        <w:t>LeSage</w:t>
-      </w:r>
-      <w:proofErr w:type="spellEnd"/>
-      <w:r>
-        <w:rPr>
-          <w:rFonts w:eastAsiaTheme="minorEastAsia"/>
-        </w:rPr>
-        <w:t xml:space="preserve"> and Pace, 2009). It should be noted that the interpretation of estimation results in spatial models is not as straightforward as that of a linear process. E.g., in the simple linear regression model, the interpretation of </w:t>
+        <w:t xml:space="preserve"> and provides a reliable estimation method (LeSage and Pace, 2009). It should be noted that the interpretation of estimation results in spatial models is not as straightforward as that of a linear process. E.g., in the simple linear regression model, the interpretation of </w:t>
       </w:r>
       <m:oMath>
         <m:r>
@@ -2701,172 +2348,46 @@
         <w:rPr>
           <w:rFonts w:eastAsiaTheme="minorEastAsia"/>
         </w:rPr>
-        <w:t xml:space="preserve"> for an equation with a spatially lagged dependent variable, the equation must be algebraically manipulated (</w:t>
-      </w:r>
-      <w:proofErr w:type="gramStart"/>
-      <w:r>
-        <w:rPr>
-          <w:rFonts w:eastAsiaTheme="minorEastAsia"/>
-        </w:rPr>
-        <w:t>i.e.</w:t>
-      </w:r>
-      <w:proofErr w:type="gramEnd"/>
-      <w:r>
-        <w:rPr>
-          <w:rFonts w:eastAsiaTheme="minorEastAsia"/>
-        </w:rPr>
-        <w:t xml:space="preserve"> the model must be written in reduced form) (</w:t>
-      </w:r>
-      <w:proofErr w:type="spellStart"/>
-      <w:r>
-        <w:rPr>
-          <w:rFonts w:eastAsiaTheme="minorEastAsia"/>
-        </w:rPr>
-        <w:t>LeSage</w:t>
-      </w:r>
-      <w:proofErr w:type="spellEnd"/>
-      <w:r>
-        <w:rPr>
-          <w:rFonts w:eastAsiaTheme="minorEastAsia"/>
-        </w:rPr>
-        <w:t xml:space="preserve"> and Pace, 2009). </w:t>
-      </w:r>
-    </w:p>
-    <w:p>
-      <w:pPr>
-        <w:rPr>
-          <w:rFonts w:eastAsiaTheme="minorEastAsia"/>
-        </w:rPr>
-      </w:pPr>
-      <w:r>
-        <w:rPr>
-          <w:rFonts w:eastAsiaTheme="minorEastAsia"/>
-        </w:rPr>
-        <w:t xml:space="preserve">In the estimation of such models, the ideal data transformation is that of a log-log specification because of the scaling effect that occurs </w:t>
-      </w:r>
-      <w:proofErr w:type="gramStart"/>
-      <w:r>
-        <w:rPr>
-          <w:rFonts w:eastAsiaTheme="minorEastAsia"/>
-        </w:rPr>
-        <w:t>and also</w:t>
-      </w:r>
-      <w:proofErr w:type="gramEnd"/>
-      <w:r>
-        <w:rPr>
-          <w:rFonts w:eastAsiaTheme="minorEastAsia"/>
-        </w:rPr>
-        <w:t xml:space="preserve"> because coefficients of this type of model can be interpreted as the input-output elasticity for the given variable. Given that this data includes various negative net income values which yield complex numbers when logged, the data is transformed via the use of </w:t>
-      </w:r>
-      <w:proofErr w:type="spellStart"/>
-      <w:r>
-        <w:rPr>
-          <w:rFonts w:eastAsiaTheme="minorEastAsia"/>
-        </w:rPr>
-        <w:t>studentization</w:t>
-      </w:r>
-      <w:proofErr w:type="spellEnd"/>
-      <w:r>
-        <w:rPr>
-          <w:rFonts w:eastAsiaTheme="minorEastAsia"/>
-        </w:rPr>
-        <w:t>. This process consists of subtracting the mean from each observation and dividing by the standard deviation. Coefficients (in the case of models with spatially lagged dependent variables, effects estimates) should then be interpreted as changes in standard deviation.</w:t>
-      </w:r>
-    </w:p>
-    <w:p>
-      <w:pPr>
-        <w:rPr>
-          <w:rFonts w:eastAsiaTheme="minorEastAsia"/>
-        </w:rPr>
-      </w:pPr>
-      <w:r>
-        <w:rPr>
-          <w:rFonts w:eastAsiaTheme="minorEastAsia"/>
-        </w:rPr>
-        <w:t xml:space="preserve">Model specification is assessed using the procedure defined by </w:t>
-      </w:r>
-      <w:proofErr w:type="spellStart"/>
-      <w:r>
-        <w:rPr>
-          <w:rFonts w:eastAsiaTheme="minorEastAsia"/>
-        </w:rPr>
-        <w:t>Elhorst</w:t>
-      </w:r>
-      <w:proofErr w:type="spellEnd"/>
-      <w:r>
-        <w:rPr>
-          <w:rFonts w:eastAsiaTheme="minorEastAsia"/>
-        </w:rPr>
-        <w:t xml:space="preserve"> (2010) in an article that provides a broad perspective on some key issues regarding the 2009 </w:t>
-      </w:r>
-      <w:proofErr w:type="spellStart"/>
-      <w:r>
-        <w:rPr>
-          <w:rFonts w:eastAsiaTheme="minorEastAsia"/>
-        </w:rPr>
-        <w:t>LeSage</w:t>
-      </w:r>
-      <w:proofErr w:type="spellEnd"/>
-      <w:r>
-        <w:rPr>
-          <w:rFonts w:eastAsiaTheme="minorEastAsia"/>
-        </w:rPr>
-        <w:t xml:space="preserve"> and Pace text. </w:t>
-      </w:r>
-      <w:proofErr w:type="spellStart"/>
-      <w:r>
-        <w:rPr>
-          <w:rFonts w:eastAsiaTheme="minorEastAsia"/>
-        </w:rPr>
-        <w:t>Elhorst</w:t>
-      </w:r>
-      <w:proofErr w:type="spellEnd"/>
-      <w:r>
-        <w:rPr>
-          <w:rFonts w:eastAsiaTheme="minorEastAsia"/>
-        </w:rPr>
-        <w:t xml:space="preserve"> begins with the testing procedure defined by </w:t>
-      </w:r>
-      <w:proofErr w:type="spellStart"/>
-      <w:r>
-        <w:rPr>
-          <w:rFonts w:eastAsiaTheme="minorEastAsia"/>
-        </w:rPr>
-        <w:t>Florax</w:t>
-      </w:r>
-      <w:proofErr w:type="spellEnd"/>
-      <w:r>
-        <w:rPr>
-          <w:rFonts w:eastAsiaTheme="minorEastAsia"/>
-        </w:rPr>
-        <w:t xml:space="preserve"> et al. (2003), which allows for testing the significance of the spatially lagged dependent variable and spatially lagged error term. Using this as a starting point, he proposes a generalized testing procedure that can help the econometrician determine the best model specification given the data. </w:t>
-      </w:r>
-    </w:p>
-    <w:p>
-      <w:pPr>
-        <w:rPr>
-          <w:rFonts w:eastAsiaTheme="minorEastAsia"/>
-        </w:rPr>
-      </w:pPr>
-      <w:r>
-        <w:rPr>
-          <w:rFonts w:eastAsiaTheme="minorEastAsia"/>
-        </w:rPr>
-        <w:t xml:space="preserve">The main problem with the procedure provided by </w:t>
-      </w:r>
-      <w:proofErr w:type="spellStart"/>
-      <w:r>
-        <w:rPr>
-          <w:rFonts w:eastAsiaTheme="minorEastAsia"/>
-        </w:rPr>
-        <w:t>Florax</w:t>
-      </w:r>
-      <w:proofErr w:type="spellEnd"/>
-      <w:r>
-        <w:rPr>
-          <w:rFonts w:eastAsiaTheme="minorEastAsia"/>
-        </w:rPr>
-        <w:t xml:space="preserve"> is that it provides only a limited model space in which we have </w:t>
+        <w:t xml:space="preserve"> for an equation with a spatially lagged dependent variable, the equation must be algebraically manipulated (i.e. the model must be written in reduced form) (LeSage and Pace, 2009). </w:t>
+      </w:r>
+    </w:p>
+    <w:p>
+      <w:pPr>
+        <w:rPr>
+          <w:rFonts w:eastAsiaTheme="minorEastAsia"/>
+        </w:rPr>
+      </w:pPr>
+      <w:r>
+        <w:rPr>
+          <w:rFonts w:eastAsiaTheme="minorEastAsia"/>
+        </w:rPr>
+        <w:t>In the estimation of such models, the ideal data transformation is that of a log-log specification because of the scaling effect that occurs and also because coefficients of this type of model can be interpreted as the input-output elasticity for the given variable. Given that this data includes various negative net income values which yield complex numbers when logged, the data is transformed via the use of studentization. This process consists of subtracting the mean from each observation and dividing by the standard deviation. Coefficients (in the case of models with spatially lagged dependent variables, effects estimates) should then be interpreted as changes in standard deviation.</w:t>
+      </w:r>
+    </w:p>
+    <w:p>
+      <w:pPr>
+        <w:rPr>
+          <w:rFonts w:eastAsiaTheme="minorEastAsia"/>
+        </w:rPr>
+      </w:pPr>
+      <w:r>
+        <w:rPr>
+          <w:rFonts w:eastAsiaTheme="minorEastAsia"/>
+        </w:rPr>
+        <w:t xml:space="preserve">Model specification is assessed using the procedure defined by Elhorst (2010) in an article that provides a broad perspective on some key issues regarding the 2009 LeSage and Pace text. Elhorst begins with the testing procedure defined by Florax et al. (2003), which allows for testing the significance of the spatially lagged dependent variable and spatially lagged error term. Using this as a starting point, he proposes a generalized testing procedure that can help the econometrician determine the best model specification given the data. </w:t>
+      </w:r>
+    </w:p>
+    <w:p>
+      <w:pPr>
+        <w:rPr>
+          <w:rFonts w:eastAsiaTheme="minorEastAsia"/>
+        </w:rPr>
+      </w:pPr>
+      <w:r>
+        <w:rPr>
+          <w:rFonts w:eastAsiaTheme="minorEastAsia"/>
+        </w:rPr>
+        <w:t xml:space="preserve">The main problem with the procedure provided by Florax is that it provides only a limited model space in which we have </w:t>
       </w:r>
       <m:oMath>
         <m:r>
@@ -2903,21 +2424,7 @@
         <w:rPr>
           <w:rFonts w:eastAsiaTheme="minorEastAsia"/>
         </w:rPr>
-        <w:t xml:space="preserve">. The Spatial Lag of X (SLX) model is simply a standard normal linear model with an additional term consisting of spatially lagged independent variables. In this model, OLS can be </w:t>
-      </w:r>
-      <w:proofErr w:type="gramStart"/>
-      <w:r>
-        <w:rPr>
-          <w:rFonts w:eastAsiaTheme="minorEastAsia"/>
-        </w:rPr>
-        <w:t>used</w:t>
-      </w:r>
-      <w:proofErr w:type="gramEnd"/>
-      <w:r>
-        <w:rPr>
-          <w:rFonts w:eastAsiaTheme="minorEastAsia"/>
-        </w:rPr>
-        <w:t xml:space="preserve"> and coefficient interpretation is straightforward. </w:t>
+        <w:t xml:space="preserve">. The Spatial Lag of X (SLX) model is simply a standard normal linear model with an additional term consisting of spatially lagged independent variables. In this model, OLS can be used and coefficient interpretation is straightforward. </w:t>
       </w:r>
     </w:p>
     <w:p>
@@ -3056,21 +2563,7 @@
         <w:rPr>
           <w:rFonts w:eastAsiaTheme="minorEastAsia"/>
         </w:rPr>
-        <w:t xml:space="preserve">. By implementing a likelihood-ratio test and Wald test, Elhorst </w:t>
-      </w:r>
-      <w:proofErr w:type="gramStart"/>
-      <w:r>
-        <w:rPr>
-          <w:rFonts w:eastAsiaTheme="minorEastAsia"/>
-        </w:rPr>
-        <w:t>is able to</w:t>
-      </w:r>
-      <w:proofErr w:type="gramEnd"/>
-      <w:r>
-        <w:rPr>
-          <w:rFonts w:eastAsiaTheme="minorEastAsia"/>
-        </w:rPr>
-        <w:t xml:space="preserve"> develop a procedure that expands the model space to </w:t>
+        <w:t xml:space="preserve">. By implementing a likelihood-ratio test and Wald test, Elhorst is able to develop a procedure that expands the model space to </w:t>
       </w:r>
       <m:oMath>
         <m:r>
@@ -3093,21 +2586,7 @@
         <w:rPr>
           <w:rFonts w:eastAsiaTheme="minorEastAsia"/>
         </w:rPr>
-        <w:t xml:space="preserve">, providing expanded possibilities for global, local, and OLS models. A step-by-step overview of the Elhorst testing procedure can be found in Appendix 2. For a more thorough review, see the </w:t>
-      </w:r>
-      <w:proofErr w:type="spellStart"/>
-      <w:r>
-        <w:rPr>
-          <w:rFonts w:eastAsiaTheme="minorEastAsia"/>
-        </w:rPr>
-        <w:t>Elhorst</w:t>
-      </w:r>
-      <w:proofErr w:type="spellEnd"/>
-      <w:r>
-        <w:rPr>
-          <w:rFonts w:eastAsiaTheme="minorEastAsia"/>
-        </w:rPr>
-        <w:t xml:space="preserve"> (2010) article. </w:t>
+        <w:t xml:space="preserve">, providing expanded possibilities for global, local, and OLS models. A step-by-step overview of the Elhorst testing procedure can be found in Appendix 2. For a more thorough review, see the Elhorst (2010) article. </w:t>
       </w:r>
     </w:p>
     <w:p>
@@ -4483,6 +3962,68 @@
         </w:tc>
       </w:tr>
     </w:tbl>
+    <w:p/>
+    <w:p>
+      <w:r>
+        <w:t xml:space="preserve">The dataset includes missing values in a small number of counties/variables (~2.5% of counties have at least one missing value). When this occurs, for variable </w:t>
+      </w:r>
+      <m:oMath>
+        <m:r>
+          <w:rPr>
+            <w:rFonts w:ascii="Cambria Math" w:hAnsi="Cambria Math"/>
+          </w:rPr>
+          <m:t>i</m:t>
+        </m:r>
+      </m:oMath>
+      <w:r>
+        <w:rPr>
+          <w:rFonts w:eastAsiaTheme="minorEastAsia"/>
+        </w:rPr>
+        <w:t xml:space="preserve">, state </w:t>
+      </w:r>
+      <m:oMath>
+        <m:r>
+          <w:rPr>
+            <w:rFonts w:ascii="Cambria Math" w:eastAsiaTheme="minorEastAsia" w:hAnsi="Cambria Math"/>
+          </w:rPr>
+          <m:t>j</m:t>
+        </m:r>
+      </m:oMath>
+      <w:r>
+        <w:rPr>
+          <w:rFonts w:eastAsiaTheme="minorEastAsia"/>
+        </w:rPr>
+        <w:t xml:space="preserve">, we impute the average value of variable </w:t>
+      </w:r>
+      <m:oMath>
+        <m:r>
+          <w:rPr>
+            <w:rFonts w:ascii="Cambria Math" w:eastAsiaTheme="minorEastAsia" w:hAnsi="Cambria Math"/>
+          </w:rPr>
+          <m:t>i</m:t>
+        </m:r>
+      </m:oMath>
+      <w:r>
+        <w:rPr>
+          <w:rFonts w:eastAsiaTheme="minorEastAsia"/>
+        </w:rPr>
+        <w:t xml:space="preserve"> for all other counties in state </w:t>
+      </w:r>
+      <m:oMath>
+        <m:r>
+          <w:rPr>
+            <w:rFonts w:ascii="Cambria Math" w:eastAsiaTheme="minorEastAsia" w:hAnsi="Cambria Math"/>
+          </w:rPr>
+          <m:t>j</m:t>
+        </m:r>
+      </m:oMath>
+      <w:r>
+        <w:rPr>
+          <w:rFonts w:eastAsiaTheme="minorEastAsia"/>
+        </w:rPr>
+        <w:t>.</w:t>
+      </w:r>
+    </w:p>
     <w:p>
       <w:pPr>
         <w:pStyle w:val="Heading1"/>
@@ -4821,21 +4362,7 @@
         <w:rPr>
           <w:rFonts w:eastAsiaTheme="minorEastAsia"/>
         </w:rPr>
-        <w:t xml:space="preserve">Considering net income and various input values for U.S. agriculture, a Moran’s I statistic is displayed above. These results were computing in </w:t>
-      </w:r>
-      <w:proofErr w:type="spellStart"/>
-      <w:r>
-        <w:rPr>
-          <w:rFonts w:eastAsiaTheme="minorEastAsia"/>
-        </w:rPr>
-        <w:t>GeoDa</w:t>
-      </w:r>
-      <w:proofErr w:type="spellEnd"/>
-      <w:r>
-        <w:rPr>
-          <w:rFonts w:eastAsiaTheme="minorEastAsia"/>
-        </w:rPr>
-        <w:t xml:space="preserve"> and a rook contiguity matrix in which the value of </w:t>
+        <w:t xml:space="preserve">Considering net income and various input values for U.S. agriculture, a Moran’s I statistic is displayed above. These results were computing in GeoDa and a rook contiguity matrix in which the value of </w:t>
       </w:r>
       <m:oMath>
         <m:sSub>
@@ -4966,21 +4493,8 @@
         <w:rPr>
           <w:rFonts w:eastAsiaTheme="minorEastAsia"/>
         </w:rPr>
-        <w:t xml:space="preserve">This provides sufficient justification for further exploration of the impact of space on agricultural production. In examination of local spatial autocorrelation, the LISA method of analysis is employed via </w:t>
-      </w:r>
-      <w:proofErr w:type="spellStart"/>
-      <w:r>
-        <w:rPr>
-          <w:rFonts w:eastAsiaTheme="minorEastAsia"/>
-        </w:rPr>
-        <w:t>GeoDa</w:t>
-      </w:r>
-      <w:proofErr w:type="spellEnd"/>
-      <w:r>
-        <w:rPr>
-          <w:rFonts w:eastAsiaTheme="minorEastAsia"/>
-        </w:rPr>
-        <w:t>, mapping results across 3,</w:t>
+        <w:lastRenderedPageBreak/>
+        <w:t>This provides sufficient justification for further exploration of the impact of space on agricultural production. In examination of local spatial autocorrelation, the LISA method of analysis is employed via GeoDa, mapping results across 3,</w:t>
       </w:r>
       <w:r>
         <w:rPr>
@@ -4992,14 +4506,7 @@
         <w:rPr>
           <w:rFonts w:eastAsiaTheme="minorEastAsia"/>
         </w:rPr>
-        <w:t xml:space="preserve"> mainland counties for each variable. This creates a visual overview of the presence of local spatial association in the dataset. Within each section, shading represents significance of at least 95%. Darker portions represent higher significance. It’s clear that significant </w:t>
-      </w:r>
-      <w:r>
-        <w:rPr>
-          <w:rFonts w:eastAsiaTheme="minorEastAsia"/>
-        </w:rPr>
-        <w:lastRenderedPageBreak/>
-        <w:t xml:space="preserve">clustering exists, with the location of that clustering varying depending on input variable. Given that this represents positive spatial autocorrelation, counties that are highly significant tend to be surrounded by other similarly valued counties. </w:t>
+        <w:t xml:space="preserve"> mainland counties for each variable. This creates a visual overview of the presence of local spatial association in the dataset. Within each section, shading represents significance of at least 95%. Darker portions represent higher significance. It’s clear that significant clustering exists, with the location of that clustering varying depending on input variable. Given that this represents positive spatial autocorrelation, counties that are highly significant tend to be surrounded by other similarly valued counties. </w:t>
       </w:r>
     </w:p>
     <w:p>
@@ -5059,21 +4566,7 @@
         <w:rPr>
           <w:rFonts w:eastAsiaTheme="minorEastAsia"/>
         </w:rPr>
-        <w:t xml:space="preserve">Specification testing results are displayed below. The </w:t>
-      </w:r>
-      <w:proofErr w:type="spellStart"/>
-      <w:r>
-        <w:rPr>
-          <w:rFonts w:eastAsiaTheme="minorEastAsia"/>
-        </w:rPr>
-        <w:t>Florax</w:t>
-      </w:r>
-      <w:proofErr w:type="spellEnd"/>
-      <w:r>
-        <w:rPr>
-          <w:rFonts w:eastAsiaTheme="minorEastAsia"/>
-        </w:rPr>
-        <w:t xml:space="preserve"> et al. (2003) procedure indicates a rejection of the null hypothesis that </w:t>
+        <w:t xml:space="preserve">Specification testing results are displayed below. The Florax et al. (2003) procedure indicates a rejection of the null hypothesis that </w:t>
       </w:r>
       <m:oMath>
         <m:r>
@@ -5087,21 +4580,7 @@
         <w:rPr>
           <w:rFonts w:eastAsiaTheme="minorEastAsia"/>
         </w:rPr>
-        <w:t xml:space="preserve"> in the generalized </w:t>
-      </w:r>
-      <w:proofErr w:type="gramStart"/>
-      <w:r>
-        <w:rPr>
-          <w:rFonts w:eastAsiaTheme="minorEastAsia"/>
-        </w:rPr>
-        <w:t>test, but</w:t>
-      </w:r>
-      <w:proofErr w:type="gramEnd"/>
-      <w:r>
-        <w:rPr>
-          <w:rFonts w:eastAsiaTheme="minorEastAsia"/>
-        </w:rPr>
-        <w:t xml:space="preserve"> fails to reject in the robust variety. Also, the procedure rejects the null that </w:t>
+        <w:t xml:space="preserve"> in the generalized test, but fails to reject in the robust variety. Also, the procedure rejects the null that </w:t>
       </w:r>
       <m:oMath>
         <m:r>
@@ -5115,21 +4594,14 @@
         <w:rPr>
           <w:rFonts w:eastAsiaTheme="minorEastAsia"/>
         </w:rPr>
-        <w:t xml:space="preserve"> in both the generalized and robust varieties. Using the steps laid out by Elhorst in 2020, this points us toward the SDM model. Moving forward with the likelihood ratio test to determine whether the SDM can be reduced to the SAR model results in a rejection of SAR. The same is true for the restricted SEM. This implies that spatially lagged dependent variables and spatially lagged error terms are likely to play a role in the DGP. Consequently, OLS can be rejected in favor of the SDM. In support of this conclusion, </w:t>
-      </w:r>
-      <w:proofErr w:type="spellStart"/>
-      <w:r>
-        <w:rPr>
-          <w:rFonts w:eastAsiaTheme="minorEastAsia"/>
-        </w:rPr>
-        <w:t>LeSage</w:t>
-      </w:r>
-      <w:proofErr w:type="spellEnd"/>
-      <w:r>
-        <w:rPr>
-          <w:rFonts w:eastAsiaTheme="minorEastAsia"/>
-        </w:rPr>
-        <w:t xml:space="preserve"> and Pace often argue that the SDM is the best place to start when considering model specification.</w:t>
+        <w:t xml:space="preserve"> in both the generalized and robust varieties. Using the steps laid out by Elhorst in 2020, this points us toward the SDM model. Moving forward with the likelihood ratio test to determine whether the SDM can be reduced to the SAR model results in a rejection of SAR. The same is true for the restricted SEM. This implies that spatially lagged dependent variables and spatially lagged error terms are likely to play a role in the DGP. Consequently, OLS can be rejected in favor of the SDM. </w:t>
+      </w:r>
+      <w:r>
+        <w:rPr>
+          <w:rFonts w:eastAsiaTheme="minorEastAsia"/>
+        </w:rPr>
+        <w:lastRenderedPageBreak/>
+        <w:t>In support of this conclusion, LeSage and Pace often argue that the SDM is the best place to start when considering model specification.</w:t>
       </w:r>
     </w:p>
     <w:p>
@@ -5142,7 +4614,6 @@
         <w:rPr>
           <w:noProof/>
         </w:rPr>
-        <w:lastRenderedPageBreak/>
         <w:drawing>
           <wp:inline distT="0" distB="0" distL="0" distR="0" wp14:anchorId="6ED0C02D" wp14:editId="7CAF29C9">
             <wp:extent cx="5943600" cy="2027555"/>
@@ -5264,49 +4735,7 @@
         <w:rPr>
           <w:rFonts w:eastAsiaTheme="minorEastAsia"/>
         </w:rPr>
-        <w:t xml:space="preserve">The magnitude of these effects is worth noting. As previously discussed, the growth of agricultural productivity and the use of efficient technology has significantly reduced the need for labor. Our results confirm that labor plays a small role when compared with other inputs. E.g., a one standard deviation </w:t>
-      </w:r>
-      <w:proofErr w:type="gramStart"/>
-      <w:r>
-        <w:rPr>
-          <w:rFonts w:eastAsiaTheme="minorEastAsia"/>
-        </w:rPr>
-        <w:t>increase</w:t>
-      </w:r>
-      <w:proofErr w:type="gramEnd"/>
-      <w:r>
-        <w:rPr>
-          <w:rFonts w:eastAsiaTheme="minorEastAsia"/>
-        </w:rPr>
-        <w:t xml:space="preserve"> in labor results in only a 0.0997 standard deviation increase in net income. Conversely, a one standard deviation </w:t>
-      </w:r>
-      <w:proofErr w:type="gramStart"/>
-      <w:r>
-        <w:rPr>
-          <w:rFonts w:eastAsiaTheme="minorEastAsia"/>
-        </w:rPr>
-        <w:t>increase</w:t>
-      </w:r>
-      <w:proofErr w:type="gramEnd"/>
-      <w:r>
-        <w:rPr>
-          <w:rFonts w:eastAsiaTheme="minorEastAsia"/>
-        </w:rPr>
-        <w:t xml:space="preserve"> in machinery results in a 0.5855 standard deviation increase in net income. This provides an empirical demonstration of the relative importance of machinery to labor in today’s agricultural production system. Land, tractors, and trucks have a negative effect on net income, which may be explained by the hypothesis that these are assets held by the owner that may or may not directly add to the net </w:t>
-      </w:r>
-      <w:proofErr w:type="gramStart"/>
-      <w:r>
-        <w:rPr>
-          <w:rFonts w:eastAsiaTheme="minorEastAsia"/>
-        </w:rPr>
-        <w:t>income, and</w:t>
-      </w:r>
-      <w:proofErr w:type="gramEnd"/>
-      <w:r>
-        <w:rPr>
-          <w:rFonts w:eastAsiaTheme="minorEastAsia"/>
-        </w:rPr>
-        <w:t xml:space="preserve"> may involve debt service that takes away from net income. </w:t>
+        <w:t xml:space="preserve">The magnitude of these effects is worth noting. As previously discussed, the growth of agricultural productivity and the use of efficient technology has significantly reduced the need for labor. Our results confirm that labor plays a small role when compared with other inputs. E.g., a one standard deviation increase in labor results in only a 0.0997 standard deviation increase in net income. Conversely, a one standard deviation increase in machinery results in a 0.5855 standard deviation increase in net income. This provides an empirical demonstration of the relative importance of machinery to labor in today’s agricultural production system. Land, tractors, and trucks have a negative effect on net income, which may be explained by the hypothesis that these are assets held by the owner that may or may not directly add to the net income, and may involve debt service that takes away from net income. </w:t>
       </w:r>
     </w:p>
     <w:p>
@@ -5333,62 +4762,20 @@
         <w:rPr>
           <w:rFonts w:eastAsiaTheme="minorEastAsia"/>
         </w:rPr>
-        <w:t xml:space="preserve"> that can be attributed to a one standard deviation change in the independent variable for the weighted average of surrounding counties. The presence of spillovers in this analysis is minimal and only shows significance in the land variable. The data represents land as the number of acres of agricultural land harvested </w:t>
-      </w:r>
-      <w:proofErr w:type="gramStart"/>
-      <w:r>
-        <w:rPr>
-          <w:rFonts w:eastAsiaTheme="minorEastAsia"/>
-        </w:rPr>
-        <w:t>in a given</w:t>
-      </w:r>
-      <w:proofErr w:type="gramEnd"/>
-      <w:r>
-        <w:rPr>
-          <w:rFonts w:eastAsiaTheme="minorEastAsia"/>
-        </w:rPr>
-        <w:t xml:space="preserve"> county. It is important to consider that spatially significant variables may be explained by the fact that counties near one another have similar characteristics, and thus engage in similar agricultural activity with similar resources.</w:t>
-      </w:r>
-    </w:p>
-    <w:p>
-      <w:pPr>
-        <w:rPr>
-          <w:rFonts w:eastAsiaTheme="minorEastAsia"/>
-        </w:rPr>
-      </w:pPr>
-      <w:r>
-        <w:rPr>
-          <w:rFonts w:eastAsiaTheme="minorEastAsia"/>
-        </w:rPr>
-        <w:t xml:space="preserve">These results align with those found by Yu et al. (2014) in </w:t>
-      </w:r>
-      <w:proofErr w:type="gramStart"/>
-      <w:r>
-        <w:rPr>
-          <w:rFonts w:eastAsiaTheme="minorEastAsia"/>
-        </w:rPr>
-        <w:t>that indirect effects</w:t>
-      </w:r>
-      <w:proofErr w:type="gramEnd"/>
-      <w:r>
-        <w:rPr>
-          <w:rFonts w:eastAsiaTheme="minorEastAsia"/>
-        </w:rPr>
-        <w:t xml:space="preserve"> are not shown to be statistically significant in agricultural production. However, their direction is still worth noting. </w:t>
-      </w:r>
-      <w:proofErr w:type="gramStart"/>
-      <w:r>
-        <w:rPr>
-          <w:rFonts w:eastAsiaTheme="minorEastAsia"/>
-        </w:rPr>
-        <w:t>E.g.</w:t>
-      </w:r>
-      <w:proofErr w:type="gramEnd"/>
-      <w:r>
-        <w:rPr>
-          <w:rFonts w:eastAsiaTheme="minorEastAsia"/>
-        </w:rPr>
-        <w:t xml:space="preserve"> </w:t>
+        <w:t xml:space="preserve"> that can be attributed to a one standard deviation change in the independent variable for the weighted average of surrounding counties. The presence of spillovers in this analysis is minimal and only shows significance in the land variable. The data represents land as the number of acres of agricultural land harvested in a given county. It is important to consider that spatially significant variables may be explained by the fact that counties near one another have similar characteristics, and thus engage in similar agricultural activity with similar resources.</w:t>
+      </w:r>
+    </w:p>
+    <w:p>
+      <w:pPr>
+        <w:rPr>
+          <w:rFonts w:eastAsiaTheme="minorEastAsia"/>
+        </w:rPr>
+      </w:pPr>
+      <w:r>
+        <w:rPr>
+          <w:rFonts w:eastAsiaTheme="minorEastAsia"/>
+        </w:rPr>
+        <w:t xml:space="preserve">These results align with those found by Yu et al. (2014) in that indirect effects are not shown to be statistically significant in agricultural production. However, their direction is still worth noting. E.g. </w:t>
       </w:r>
       <w:r>
         <w:rPr>
@@ -5470,21 +4857,7 @@
         <w:rPr>
           <w:rFonts w:eastAsiaTheme="minorEastAsia"/>
         </w:rPr>
-        <w:t xml:space="preserve">Solow residuals are mapped for each mainland county in the U.S. in the figure below. Recall that Solow </w:t>
-      </w:r>
-      <w:proofErr w:type="spellStart"/>
-      <w:r>
-        <w:rPr>
-          <w:rFonts w:eastAsiaTheme="minorEastAsia"/>
-        </w:rPr>
-        <w:t>residudals</w:t>
-      </w:r>
-      <w:proofErr w:type="spellEnd"/>
-      <w:r>
-        <w:rPr>
-          <w:rFonts w:eastAsiaTheme="minorEastAsia"/>
-        </w:rPr>
-        <w:t xml:space="preserve"> (</w:t>
+        <w:t>Solow residuals are mapped for each mainland county in the U.S. in the figure below. Recall that Solow residudals (</w:t>
       </w:r>
       <m:oMath>
         <m:r>
@@ -5650,34 +5023,10 @@
     </w:p>
     <w:p>
       <w:r>
-        <w:t xml:space="preserve">The use of this spatial econometric estimation technique provides value by allowing for the separation of the effects of generalized productivity increases and those derived from spatial heterogeneity, which has been clearly demonstrated </w:t>
-      </w:r>
-      <w:proofErr w:type="gramStart"/>
-      <w:r>
-        <w:t>through the use of</w:t>
-      </w:r>
-      <w:proofErr w:type="gramEnd"/>
-      <w:r>
-        <w:t xml:space="preserve"> a Solow residual. </w:t>
-      </w:r>
-      <w:r>
-        <w:t xml:space="preserve">Spillover effects from one region’s input use on the net income of a neighboring region are not significant, confirming the results of a similar study by Yu et al. (2014). The presence of a spatial lag is significant </w:t>
-      </w:r>
-      <w:proofErr w:type="gramStart"/>
-      <w:r>
-        <w:t>with regard to</w:t>
-      </w:r>
-      <w:proofErr w:type="gramEnd"/>
-      <w:r>
-        <w:t xml:space="preserve"> net income. The meaning of this finding is not well-defined, as it’s possible that counties are </w:t>
-      </w:r>
-      <w:proofErr w:type="gramStart"/>
-      <w:r>
-        <w:t>similar to</w:t>
-      </w:r>
-      <w:proofErr w:type="gramEnd"/>
-      <w:r>
-        <w:t xml:space="preserve"> those around them with regard to economics, geographic characteristics, and climate, resulting in similar activity under similar conditions. </w:t>
+        <w:t xml:space="preserve">The use of this spatial econometric estimation technique provides value by allowing for the separation of the effects of generalized productivity increases and those derived from spatial heterogeneity, which has been clearly demonstrated through the use of a Solow residual. </w:t>
+      </w:r>
+      <w:r>
+        <w:t xml:space="preserve">Spillover effects from one region’s input use on the net income of a neighboring region are not significant, confirming the results of a similar study by Yu et al. (2014). The presence of a spatial lag is significant with regard to net income. The meaning of this finding is not well-defined, as it’s possible that counties are similar to those around them with regard to economics, geographic characteristics, and climate, resulting in similar activity under similar conditions. </w:t>
       </w:r>
     </w:p>
     <w:p>
@@ -5705,15 +5054,7 @@
         <w:t>:</w:t>
       </w:r>
       <w:r>
-        <w:t xml:space="preserve"> </w:t>
-      </w:r>
-      <w:proofErr w:type="spellStart"/>
-      <w:r>
-        <w:t>Elhorst</w:t>
-      </w:r>
-      <w:proofErr w:type="spellEnd"/>
-      <w:r>
-        <w:t xml:space="preserve"> Testing Procedure</w:t>
+        <w:t xml:space="preserve"> Elhorst Testing Procedure</w:t>
       </w:r>
     </w:p>
     <w:p>
@@ -5723,15 +5064,7 @@
         </w:rPr>
       </w:pPr>
       <w:r>
-        <w:t xml:space="preserve">The </w:t>
-      </w:r>
-      <w:proofErr w:type="spellStart"/>
-      <w:r>
-        <w:t>Elhorst</w:t>
-      </w:r>
-      <w:proofErr w:type="spellEnd"/>
-      <w:r>
-        <w:t xml:space="preserve"> testing procedure is defined as follows. We consider a model space </w:t>
+        <w:t xml:space="preserve">The Elhorst testing procedure is defined as follows. We consider a model space </w:t>
       </w:r>
       <m:oMath>
         <m:r>
@@ -5772,21 +5105,7 @@
         <w:rPr>
           <w:rFonts w:eastAsiaTheme="minorEastAsia"/>
         </w:rPr>
-        <w:t xml:space="preserve">Estimate model via OLS and use the various LM tests to determine the proper model (use the </w:t>
-      </w:r>
-      <w:proofErr w:type="spellStart"/>
-      <w:r>
-        <w:rPr>
-          <w:rFonts w:eastAsiaTheme="minorEastAsia"/>
-        </w:rPr>
-        <w:t>Florax</w:t>
-      </w:r>
-      <w:proofErr w:type="spellEnd"/>
-      <w:r>
-        <w:rPr>
-          <w:rFonts w:eastAsiaTheme="minorEastAsia"/>
-        </w:rPr>
-        <w:t xml:space="preserve"> et al. process).</w:t>
+        <w:t>Estimate model via OLS and use the various LM tests to determine the proper model (use the Florax et al. process).</w:t>
       </w:r>
     </w:p>
     <w:p>
@@ -5904,21 +5223,7 @@
         <w:rPr>
           <w:rFonts w:eastAsiaTheme="minorEastAsia"/>
         </w:rPr>
-        <w:t xml:space="preserve">If H0(a) can’t be rejected, use SAR </w:t>
-      </w:r>
-      <w:proofErr w:type="gramStart"/>
-      <w:r>
-        <w:rPr>
-          <w:rFonts w:eastAsiaTheme="minorEastAsia"/>
-        </w:rPr>
-        <w:t>as long as</w:t>
-      </w:r>
-      <w:proofErr w:type="gramEnd"/>
-      <w:r>
-        <w:rPr>
-          <w:rFonts w:eastAsiaTheme="minorEastAsia"/>
-        </w:rPr>
-        <w:t xml:space="preserve"> robust LM test statistics point to SAR.</w:t>
+        <w:t>If H0(a) can’t be rejected, use SAR as long as robust LM test statistics point to SAR.</w:t>
       </w:r>
     </w:p>
     <w:p>
@@ -5936,21 +5241,7 @@
         <w:rPr>
           <w:rFonts w:eastAsiaTheme="minorEastAsia"/>
         </w:rPr>
-        <w:t xml:space="preserve">If H0(b) can’t be rejected, use SEM </w:t>
-      </w:r>
-      <w:proofErr w:type="gramStart"/>
-      <w:r>
-        <w:rPr>
-          <w:rFonts w:eastAsiaTheme="minorEastAsia"/>
-        </w:rPr>
-        <w:t>as long as</w:t>
-      </w:r>
-      <w:proofErr w:type="gramEnd"/>
-      <w:r>
-        <w:rPr>
-          <w:rFonts w:eastAsiaTheme="minorEastAsia"/>
-        </w:rPr>
-        <w:t xml:space="preserve"> the LM test points to SEM.</w:t>
+        <w:t>If H0(b) can’t be rejected, use SEM as long as the LM test points to SEM.</w:t>
       </w:r>
     </w:p>
     <w:p>
@@ -6181,21 +5472,7 @@
         <w:rPr>
           <w:shd w:val="clear" w:color="auto" w:fill="FFFFFF"/>
         </w:rPr>
-        <w:t xml:space="preserve">Alston, J., James, J., Andersen, M. and </w:t>
-      </w:r>
-      <w:proofErr w:type="spellStart"/>
-      <w:r>
-        <w:rPr>
-          <w:shd w:val="clear" w:color="auto" w:fill="FFFFFF"/>
-        </w:rPr>
-        <w:t>Pardey</w:t>
-      </w:r>
-      <w:proofErr w:type="spellEnd"/>
-      <w:r>
-        <w:rPr>
-          <w:shd w:val="clear" w:color="auto" w:fill="FFFFFF"/>
-        </w:rPr>
-        <w:t xml:space="preserve">, P. 2010. A Brief History of U.S. Agriculture. In </w:t>
+        <w:t xml:space="preserve">Alston, J., James, J., Andersen, M. and Pardey, P. 2010. A Brief History of U.S. Agriculture. In </w:t>
       </w:r>
       <w:r>
         <w:rPr>
@@ -6213,13 +5490,8 @@
       </w:r>
     </w:p>
     <w:p>
-      <w:proofErr w:type="spellStart"/>
-      <w:r>
-        <w:t>Anselin</w:t>
-      </w:r>
-      <w:proofErr w:type="spellEnd"/>
-      <w:r>
-        <w:t xml:space="preserve">, L. 1995. Local Indicators of Spatial Association-LISA. </w:t>
+      <w:r>
+        <w:t xml:space="preserve">Anselin, L. 1995. Local Indicators of Spatial Association-LISA. </w:t>
       </w:r>
       <w:r>
         <w:rPr>
@@ -6238,19 +5510,11 @@
           <w:shd w:val="clear" w:color="auto" w:fill="FFFFFF"/>
         </w:rPr>
       </w:pPr>
-      <w:proofErr w:type="spellStart"/>
       <w:r>
         <w:rPr>
           <w:shd w:val="clear" w:color="auto" w:fill="FFFFFF"/>
         </w:rPr>
-        <w:t>Anselin</w:t>
-      </w:r>
-      <w:proofErr w:type="spellEnd"/>
-      <w:r>
-        <w:rPr>
-          <w:shd w:val="clear" w:color="auto" w:fill="FFFFFF"/>
-        </w:rPr>
-        <w:t xml:space="preserve">, L. 1996. The Moran Scatterplot as an ESDA Tool to Assess Local Instability in Spatial Association. </w:t>
+        <w:t xml:space="preserve">Anselin, L. 1996. The Moran Scatterplot as an ESDA Tool to Assess Local Instability in Spatial Association. </w:t>
       </w:r>
       <w:r>
         <w:rPr>
@@ -6274,13 +5538,8 @@
           <w:iCs/>
         </w:rPr>
       </w:pPr>
-      <w:proofErr w:type="spellStart"/>
-      <w:r>
-        <w:t>Anselin</w:t>
-      </w:r>
-      <w:proofErr w:type="spellEnd"/>
-      <w:r>
-        <w:t xml:space="preserve">, L. 1998. </w:t>
+      <w:r>
+        <w:t xml:space="preserve">Anselin, L. 1998. </w:t>
       </w:r>
       <w:r>
         <w:rPr>
@@ -6296,19 +5555,11 @@
           <w:shd w:val="clear" w:color="auto" w:fill="FFFFFF"/>
         </w:rPr>
       </w:pPr>
-      <w:proofErr w:type="spellStart"/>
       <w:r>
         <w:rPr>
           <w:shd w:val="clear" w:color="auto" w:fill="FFFFFF"/>
         </w:rPr>
-        <w:t>Anselin</w:t>
-      </w:r>
-      <w:proofErr w:type="spellEnd"/>
-      <w:r>
-        <w:rPr>
-          <w:shd w:val="clear" w:color="auto" w:fill="FFFFFF"/>
-        </w:rPr>
-        <w:t xml:space="preserve">, L. 1998. </w:t>
+        <w:t xml:space="preserve">Anselin, L. 1998. </w:t>
       </w:r>
       <w:r>
         <w:rPr>
@@ -6326,29 +5577,8 @@
       </w:r>
     </w:p>
     <w:p>
-      <w:proofErr w:type="spellStart"/>
-      <w:r>
-        <w:t>Anselin</w:t>
-      </w:r>
-      <w:proofErr w:type="spellEnd"/>
-      <w:r>
-        <w:t xml:space="preserve">, L., </w:t>
-      </w:r>
-      <w:proofErr w:type="spellStart"/>
-      <w:r>
-        <w:t>Varga</w:t>
-      </w:r>
-      <w:proofErr w:type="spellEnd"/>
-      <w:r>
-        <w:t xml:space="preserve">, A. and </w:t>
-      </w:r>
-      <w:proofErr w:type="spellStart"/>
-      <w:r>
-        <w:t>Acs</w:t>
-      </w:r>
-      <w:proofErr w:type="spellEnd"/>
-      <w:r>
-        <w:t xml:space="preserve">, Z. 1997. Local Geographic Spillovers Between University Research and High Technology Innovations. </w:t>
+      <w:r>
+        <w:t xml:space="preserve">Anselin, L., Varga, A. and Acs, Z. 1997. Local Geographic Spillovers Between University Research and High Technology Innovations. </w:t>
       </w:r>
       <w:r>
         <w:rPr>
@@ -6378,15 +5608,7 @@
     </w:p>
     <w:p>
       <w:r>
-        <w:t xml:space="preserve">Ball, E., Wang, S. and </w:t>
-      </w:r>
-      <w:proofErr w:type="spellStart"/>
-      <w:r>
-        <w:t>Nehring</w:t>
-      </w:r>
-      <w:proofErr w:type="spellEnd"/>
-      <w:r>
-        <w:t xml:space="preserve">, R. 2014. </w:t>
+        <w:t xml:space="preserve">Ball, E., Wang, S. and Nehring, R. 2014. </w:t>
       </w:r>
       <w:r>
         <w:rPr>
@@ -6400,21 +5622,8 @@
       </w:r>
     </w:p>
     <w:p>
-      <w:proofErr w:type="spellStart"/>
-      <w:r>
-        <w:t>Bille</w:t>
-      </w:r>
-      <w:proofErr w:type="spellEnd"/>
-      <w:r>
-        <w:t xml:space="preserve">, A., </w:t>
-      </w:r>
-      <w:proofErr w:type="spellStart"/>
-      <w:r>
-        <w:t>Salvioni</w:t>
-      </w:r>
-      <w:proofErr w:type="spellEnd"/>
-      <w:r>
-        <w:t>, C. and Benedetti, R. 2015. Spatial Heterogeneity in Production Functions Models. No. 212662, 150</w:t>
+      <w:r>
+        <w:t>Bille, A., Salvioni, C. and Benedetti, R. 2015. Spatial Heterogeneity in Production Functions Models. No. 212662, 150</w:t>
       </w:r>
       <w:r>
         <w:rPr>
@@ -6457,29 +5666,8 @@
       </w:r>
     </w:p>
     <w:p>
-      <w:proofErr w:type="spellStart"/>
-      <w:r>
-        <w:t>Cavailhes</w:t>
-      </w:r>
-      <w:proofErr w:type="spellEnd"/>
-      <w:r>
-        <w:t xml:space="preserve">, J. and </w:t>
-      </w:r>
-      <w:proofErr w:type="spellStart"/>
-      <w:r>
-        <w:t>Wavresky</w:t>
-      </w:r>
-      <w:proofErr w:type="spellEnd"/>
-      <w:r>
-        <w:t xml:space="preserve">, P. 2003. Urban Influences in </w:t>
-      </w:r>
-      <w:proofErr w:type="spellStart"/>
-      <w:r>
-        <w:t>Periurban</w:t>
-      </w:r>
-      <w:proofErr w:type="spellEnd"/>
-      <w:r>
-        <w:t xml:space="preserve"> Farmland Prices. </w:t>
+      <w:r>
+        <w:t xml:space="preserve">Cavailhes, J. and Wavresky, P. 2003. Urban Influences in Periurban Farmland Prices. </w:t>
       </w:r>
       <w:r>
         <w:rPr>
@@ -6493,21 +5681,8 @@
       </w:r>
     </w:p>
     <w:p>
-      <w:proofErr w:type="spellStart"/>
-      <w:r>
-        <w:t>Chavas</w:t>
-      </w:r>
-      <w:proofErr w:type="spellEnd"/>
-      <w:r>
-        <w:t xml:space="preserve">, J., Chambers, R., and Pope, R. 2010. Production Economics and Farm Management: </w:t>
-      </w:r>
-      <w:proofErr w:type="gramStart"/>
-      <w:r>
-        <w:t>a</w:t>
-      </w:r>
-      <w:proofErr w:type="gramEnd"/>
-      <w:r>
-        <w:t xml:space="preserve"> Century of Contributions. </w:t>
+      <w:r>
+        <w:t xml:space="preserve">Chavas, J., Chambers, R., and Pope, R. 2010. Production Economics and Farm Management: a Century of Contributions. </w:t>
       </w:r>
       <w:r>
         <w:rPr>
@@ -6551,13 +5726,8 @@
       </w:r>
     </w:p>
     <w:p>
-      <w:proofErr w:type="spellStart"/>
-      <w:r>
-        <w:t>Debertin</w:t>
-      </w:r>
-      <w:proofErr w:type="spellEnd"/>
-      <w:r>
-        <w:t xml:space="preserve">, D. 2012. </w:t>
+      <w:r>
+        <w:t xml:space="preserve">Debertin, D. 2012. </w:t>
       </w:r>
       <w:r>
         <w:rPr>
@@ -6571,29 +5741,8 @@
       </w:r>
     </w:p>
     <w:p>
-      <w:proofErr w:type="spellStart"/>
-      <w:r>
-        <w:t>Dettori</w:t>
-      </w:r>
-      <w:proofErr w:type="spellEnd"/>
-      <w:r>
-        <w:t xml:space="preserve">, B., </w:t>
-      </w:r>
-      <w:proofErr w:type="spellStart"/>
-      <w:r>
-        <w:t>Marrocu</w:t>
-      </w:r>
-      <w:proofErr w:type="spellEnd"/>
-      <w:r>
-        <w:t xml:space="preserve">, E. and </w:t>
-      </w:r>
-      <w:proofErr w:type="spellStart"/>
-      <w:r>
-        <w:t>Paci</w:t>
-      </w:r>
-      <w:proofErr w:type="spellEnd"/>
-      <w:r>
-        <w:t xml:space="preserve">, R. 2012. Total Factor Productivity, Intangible Assets, and Spatial Dependence in the European Regions. </w:t>
+      <w:r>
+        <w:t xml:space="preserve">Dettori, B., Marrocu, E. and Paci, R. 2012. Total Factor Productivity, Intangible Assets, and Spatial Dependence in the European Regions. </w:t>
       </w:r>
       <w:r>
         <w:rPr>
@@ -6607,13 +5756,8 @@
       </w:r>
     </w:p>
     <w:p>
-      <w:proofErr w:type="spellStart"/>
-      <w:r>
-        <w:t>Dubin</w:t>
-      </w:r>
-      <w:proofErr w:type="spellEnd"/>
-      <w:r>
-        <w:t xml:space="preserve">, R. 1992. Spatial Autocorrelation and Neighborhood Quality. </w:t>
+      <w:r>
+        <w:t xml:space="preserve">Dubin, R. 1992. Spatial Autocorrelation and Neighborhood Quality. </w:t>
       </w:r>
       <w:r>
         <w:rPr>
@@ -6627,13 +5771,8 @@
       </w:r>
     </w:p>
     <w:p>
-      <w:proofErr w:type="spellStart"/>
-      <w:r>
-        <w:t>Elhorst</w:t>
-      </w:r>
-      <w:proofErr w:type="spellEnd"/>
-      <w:r>
-        <w:t xml:space="preserve">, J. 2010. Applied Spatial Econometrics: Raising the Bar. </w:t>
+      <w:r>
+        <w:t xml:space="preserve">Elhorst, J. 2010. Applied Spatial Econometrics: Raising the Bar. </w:t>
       </w:r>
       <w:r>
         <w:rPr>
@@ -6699,22 +5838,9 @@
       </w:hyperlink>
     </w:p>
     <w:p>
-      <w:proofErr w:type="spellStart"/>
       <w:r>
         <w:lastRenderedPageBreak/>
-        <w:t>Fingleton</w:t>
-      </w:r>
-      <w:proofErr w:type="spellEnd"/>
-      <w:r>
-        <w:t xml:space="preserve">, B. and </w:t>
-      </w:r>
-      <w:proofErr w:type="spellStart"/>
-      <w:r>
-        <w:t>Mccombie</w:t>
-      </w:r>
-      <w:proofErr w:type="spellEnd"/>
-      <w:r>
-        <w:t xml:space="preserve">, J. 2006. Empirical Growth Models with Spatial Effects. </w:t>
+        <w:t xml:space="preserve">Fingleton, B. and Mccombie, J. 2006. Empirical Growth Models with Spatial Effects. </w:t>
       </w:r>
       <w:r>
         <w:rPr>
@@ -6728,29 +5854,8 @@
       </w:r>
     </w:p>
     <w:p>
-      <w:proofErr w:type="spellStart"/>
-      <w:r>
-        <w:t>Florax</w:t>
-      </w:r>
-      <w:proofErr w:type="spellEnd"/>
-      <w:r>
-        <w:t xml:space="preserve">, R., </w:t>
-      </w:r>
-      <w:proofErr w:type="spellStart"/>
-      <w:r>
-        <w:t>Folmer</w:t>
-      </w:r>
-      <w:proofErr w:type="spellEnd"/>
-      <w:r>
-        <w:t xml:space="preserve">, H. and Rey, S. 2003. Specification Searches in Spatial Econometrics: </w:t>
-      </w:r>
-      <w:proofErr w:type="gramStart"/>
-      <w:r>
-        <w:t>the</w:t>
-      </w:r>
-      <w:proofErr w:type="gramEnd"/>
-      <w:r>
-        <w:t xml:space="preserve"> Relevance of Hendry’s Methodology. </w:t>
+      <w:r>
+        <w:t xml:space="preserve">Florax, R., Folmer, H. and Rey, S. 2003. Specification Searches in Spatial Econometrics: the Relevance of Hendry’s Methodology. </w:t>
       </w:r>
       <w:r>
         <w:rPr>
@@ -6765,15 +5870,7 @@
     </w:p>
     <w:p>
       <w:r>
-        <w:t xml:space="preserve">Kilkenny, M. and </w:t>
-      </w:r>
-      <w:proofErr w:type="spellStart"/>
-      <w:r>
-        <w:t>Thisse</w:t>
-      </w:r>
-      <w:proofErr w:type="spellEnd"/>
-      <w:r>
-        <w:t xml:space="preserve">, J. 1999. Economics of Location: A Selective Survey. </w:t>
+        <w:t xml:space="preserve">Kilkenny, M. and Thisse, J. 1999. Economics of Location: A Selective Survey. </w:t>
       </w:r>
       <w:r>
         <w:rPr>
@@ -6787,21 +5884,8 @@
       </w:r>
     </w:p>
     <w:p>
-      <w:proofErr w:type="spellStart"/>
-      <w:r>
-        <w:t>Koc</w:t>
-      </w:r>
-      <w:proofErr w:type="spellEnd"/>
-      <w:r>
-        <w:t xml:space="preserve">., A., Yu., T., Lambert, D., Cho, S., </w:t>
-      </w:r>
-      <w:proofErr w:type="spellStart"/>
-      <w:r>
-        <w:t>Boluk</w:t>
-      </w:r>
-      <w:proofErr w:type="spellEnd"/>
-      <w:r>
-        <w:t xml:space="preserve">, G. and Kim, S. 2017. A Spatial Analysis of the Relationship Between Agricultural Output and Input factors in Turkey. </w:t>
+      <w:r>
+        <w:t xml:space="preserve">Koc., A., Yu., T., Lambert, D., Cho, S., Boluk, G. and Kim, S. 2017. A Spatial Analysis of the Relationship Between Agricultural Output and Input factors in Turkey. </w:t>
       </w:r>
       <w:r>
         <w:rPr>
@@ -6830,13 +5914,8 @@
       </w:r>
     </w:p>
     <w:p>
-      <w:proofErr w:type="spellStart"/>
-      <w:r>
-        <w:t>LeSage</w:t>
-      </w:r>
-      <w:proofErr w:type="spellEnd"/>
-      <w:r>
-        <w:t xml:space="preserve">, J. 1997. Regression Analysis of Spatial Data. </w:t>
+      <w:r>
+        <w:t xml:space="preserve">LeSage, J. 1997. Regression Analysis of Spatial Data. </w:t>
       </w:r>
       <w:r>
         <w:rPr>
@@ -6850,13 +5929,8 @@
       </w:r>
     </w:p>
     <w:p>
-      <w:proofErr w:type="spellStart"/>
-      <w:r>
-        <w:t>LeSage</w:t>
-      </w:r>
-      <w:proofErr w:type="spellEnd"/>
-      <w:r>
-        <w:t xml:space="preserve">, J., and Pace, R. 2009. </w:t>
+      <w:r>
+        <w:t xml:space="preserve">LeSage, J., and Pace, R. 2009. </w:t>
       </w:r>
       <w:r>
         <w:rPr>
@@ -6870,13 +5944,8 @@
       </w:r>
     </w:p>
     <w:p>
-      <w:proofErr w:type="spellStart"/>
-      <w:r>
-        <w:t>LeSage</w:t>
-      </w:r>
-      <w:proofErr w:type="spellEnd"/>
-      <w:r>
-        <w:t xml:space="preserve">, J. and Pace, R. 2014. The Biggest Myth in Spatial Econometrics. </w:t>
+      <w:r>
+        <w:t xml:space="preserve">LeSage, J. and Pace, R. 2014. The Biggest Myth in Spatial Econometrics. </w:t>
       </w:r>
       <w:r>
         <w:rPr>
@@ -6905,37 +5974,8 @@
       </w:r>
     </w:p>
     <w:p>
-      <w:proofErr w:type="spellStart"/>
-      <w:r>
-        <w:t>Lokupitiya</w:t>
-      </w:r>
-      <w:proofErr w:type="spellEnd"/>
-      <w:r>
-        <w:t xml:space="preserve">, E., </w:t>
-      </w:r>
-      <w:proofErr w:type="spellStart"/>
-      <w:r>
-        <w:t>Paustian</w:t>
-      </w:r>
-      <w:proofErr w:type="spellEnd"/>
-      <w:r>
-        <w:t xml:space="preserve">, K., Easter, M., Williams, S., </w:t>
-      </w:r>
-      <w:proofErr w:type="spellStart"/>
-      <w:r>
-        <w:t>Andren</w:t>
-      </w:r>
-      <w:proofErr w:type="spellEnd"/>
-      <w:r>
-        <w:t xml:space="preserve">, O., and </w:t>
-      </w:r>
-      <w:proofErr w:type="spellStart"/>
-      <w:r>
-        <w:t>Katterer</w:t>
-      </w:r>
-      <w:proofErr w:type="spellEnd"/>
-      <w:r>
-        <w:t xml:space="preserve">, T. 2012. Carbon Balances in US Croplands During the Last Two Decades of the Twentieth Century.” </w:t>
+      <w:r>
+        <w:t xml:space="preserve">Lokupitiya, E., Paustian, K., Easter, M., Williams, S., Andren, O., and Katterer, T. 2012. Carbon Balances in US Croplands During the Last Two Decades of the Twentieth Century.” </w:t>
       </w:r>
       <w:r>
         <w:rPr>
@@ -6949,13 +5989,8 @@
       </w:r>
     </w:p>
     <w:p>
-      <w:proofErr w:type="spellStart"/>
-      <w:r>
-        <w:t>Lyson</w:t>
-      </w:r>
-      <w:proofErr w:type="spellEnd"/>
-      <w:r>
-        <w:t xml:space="preserve">, T. and Welsh, R. 1993. The Production Function, Crop Diversity, and the Debate Between Conventional and Sustainable Agriculture.” </w:t>
+      <w:r>
+        <w:t xml:space="preserve">Lyson, T. and Welsh, R. 1993. The Production Function, Crop Diversity, and the Debate Between Conventional and Sustainable Agriculture.” </w:t>
       </w:r>
       <w:r>
         <w:rPr>
@@ -6988,15 +6023,7 @@
     </w:p>
     <w:p>
       <w:r>
-        <w:t xml:space="preserve">McMillen, D. 1992. </w:t>
-      </w:r>
-      <w:proofErr w:type="spellStart"/>
-      <w:r>
-        <w:t>Probit</w:t>
-      </w:r>
-      <w:proofErr w:type="spellEnd"/>
-      <w:r>
-        <w:t xml:space="preserve"> with Spatial Autocorrelation. </w:t>
+        <w:t xml:space="preserve">McMillen, D. 1992. Probit with Spatial Autocorrelation. </w:t>
       </w:r>
       <w:r>
         <w:rPr>
@@ -7043,82 +6070,80 @@
       <w:r>
         <w:t xml:space="preserve">Moran, P. 1950. Notes on Continuous Stochastic Phenomena. </w:t>
       </w:r>
-      <w:proofErr w:type="spellStart"/>
       <w:r>
         <w:rPr>
           <w:i/>
           <w:iCs/>
         </w:rPr>
-        <w:t>Biometrika</w:t>
-      </w:r>
-      <w:proofErr w:type="spellEnd"/>
+        <w:t xml:space="preserve">Biometrika. </w:t>
+      </w:r>
+      <w:r>
+        <w:t xml:space="preserve">37(1/2): 17-23. </w:t>
+      </w:r>
+    </w:p>
+    <w:p>
+      <w:r>
+        <w:t xml:space="preserve">Pederson, C. and Krogli, S. 2017. The Effect of Land Type Diversity and Spatial Heterogeneity on Farmland Birds in Norway. </w:t>
+      </w:r>
       <w:r>
         <w:rPr>
           <w:i/>
           <w:iCs/>
         </w:rPr>
-        <w:t xml:space="preserve">. </w:t>
-      </w:r>
-      <w:r>
-        <w:t xml:space="preserve">37(1/2): 17-23. </w:t>
-      </w:r>
-    </w:p>
-    <w:p>
-      <w:r>
-        <w:t xml:space="preserve">Pederson, C. and </w:t>
-      </w:r>
-      <w:proofErr w:type="spellStart"/>
-      <w:r>
-        <w:t>Krogli</w:t>
-      </w:r>
-      <w:proofErr w:type="spellEnd"/>
-      <w:r>
-        <w:t xml:space="preserve">, S. 2017. The Effect of Land Type Diversity and Spatial Heterogeneity on Farmland Birds in Norway. </w:t>
+        <w:t xml:space="preserve">Ecological Indicators. </w:t>
+      </w:r>
+      <w:r>
+        <w:t xml:space="preserve">75: 155-163. </w:t>
+      </w:r>
+    </w:p>
+    <w:p>
+      <w:r>
+        <w:t xml:space="preserve">Shaik, S. 2014. Re-Examination of Production, Cost, and Restricted Profit Functions Using Quantile Regression Approach. </w:t>
       </w:r>
       <w:r>
         <w:rPr>
           <w:i/>
           <w:iCs/>
         </w:rPr>
-        <w:t xml:space="preserve">Ecological Indicators. </w:t>
-      </w:r>
-      <w:r>
-        <w:t xml:space="preserve">75: 155-163. </w:t>
-      </w:r>
-    </w:p>
-    <w:p>
-      <w:r>
-        <w:t xml:space="preserve">Shaik, S. 2014. Re-Examination of Production, Cost, and Restricted Profit Functions Using Quantile Regression Approach. </w:t>
+        <w:t xml:space="preserve">Agricultural Economics. </w:t>
+      </w:r>
+      <w:r>
+        <w:t xml:space="preserve">45(2): 199-212. </w:t>
+      </w:r>
+    </w:p>
+    <w:p>
+      <w:r>
+        <w:t xml:space="preserve">Solow, R. 1957. Technical Change and the Aggregate Production Function. </w:t>
       </w:r>
       <w:r>
         <w:rPr>
           <w:i/>
           <w:iCs/>
         </w:rPr>
-        <w:t xml:space="preserve">Agricultural Economics. </w:t>
-      </w:r>
-      <w:r>
-        <w:t xml:space="preserve">45(2): 199-212. </w:t>
-      </w:r>
-    </w:p>
-    <w:p>
-      <w:r>
-        <w:t xml:space="preserve">Solow, R. 1957. Technical Change and the Aggregate Production Function. </w:t>
+        <w:t xml:space="preserve">Review of Economics and Statistics. </w:t>
+      </w:r>
+      <w:r>
+        <w:t xml:space="preserve">39: 312-320. </w:t>
+      </w:r>
+    </w:p>
+    <w:p>
+      <w:r>
+        <w:t xml:space="preserve">Spillman, W. 1923. Applications of the Law of Diminishing Returns to Some Fertilizer and Feed Data. </w:t>
       </w:r>
       <w:r>
         <w:rPr>
           <w:i/>
           <w:iCs/>
         </w:rPr>
-        <w:t xml:space="preserve">Review of Economics and Statistics. </w:t>
-      </w:r>
-      <w:r>
-        <w:t xml:space="preserve">39: 312-320. </w:t>
-      </w:r>
-    </w:p>
-    <w:p>
-      <w:r>
-        <w:t xml:space="preserve">Spillman, W. 1923. Applications of the Law of Diminishing Returns to Some Fertilizer and Feed Data. </w:t>
+        <w:t xml:space="preserve">Journal of Farm Economics. </w:t>
+      </w:r>
+      <w:r>
+        <w:t xml:space="preserve">5: 36-52. </w:t>
+      </w:r>
+    </w:p>
+    <w:p>
+      <w:r>
+        <w:t xml:space="preserve">Spillman, W. 1924. Law of Diminishing Increment in the Fattening of Steers and Hogs. </w:t>
       </w:r>
       <w:r>
         <w:rPr>
@@ -7128,117 +6153,78 @@
         <w:t xml:space="preserve">Journal of Farm Economics. </w:t>
       </w:r>
       <w:r>
-        <w:t xml:space="preserve">5: 36-52. </w:t>
-      </w:r>
-    </w:p>
-    <w:p>
-      <w:r>
-        <w:t xml:space="preserve">Spillman, W. 1924. Law of Diminishing Increment in the Fattening of Steers and Hogs. </w:t>
+        <w:t xml:space="preserve">6: 166-178. </w:t>
+      </w:r>
+    </w:p>
+    <w:p>
+      <w:r>
+        <w:lastRenderedPageBreak/>
+        <w:t xml:space="preserve">Spillman, W. 1933. Use of the Exponential Yield Curve in Fertilizer Experiments. United States Department of Agriculture. Technical Bulletin 348. </w:t>
+      </w:r>
+    </w:p>
+    <w:p>
+      <w:r>
+        <w:t xml:space="preserve">Spillman, W. and Lang, E. 1924. </w:t>
       </w:r>
       <w:r>
         <w:rPr>
           <w:i/>
           <w:iCs/>
         </w:rPr>
-        <w:t xml:space="preserve">Journal of Farm Economics. </w:t>
-      </w:r>
-      <w:r>
-        <w:t xml:space="preserve">6: 166-178. </w:t>
-      </w:r>
-    </w:p>
-    <w:p>
-      <w:r>
-        <w:lastRenderedPageBreak/>
-        <w:t xml:space="preserve">Spillman, W. 1933. Use of the Exponential Yield Curve in Fertilizer Experiments. United States Department of Agriculture. Technical Bulletin 348. </w:t>
-      </w:r>
-    </w:p>
-    <w:p>
-      <w:r>
-        <w:t xml:space="preserve">Spillman, W. and Lang, E. 1924. </w:t>
+        <w:t xml:space="preserve">The Law of Diminishing Returns. </w:t>
+      </w:r>
+      <w:r>
+        <w:t xml:space="preserve">World Book Company. Yonkers-on-Hudson, NY. </w:t>
+      </w:r>
+    </w:p>
+    <w:p>
+      <w:r>
+        <w:t xml:space="preserve">Stabenow, D. 2014. Agriculture Reform, Food and Jobs Act of 2013. United States Senate Committee on Agriculture, Nutrition, and Forestry. </w:t>
+      </w:r>
+    </w:p>
+    <w:p>
+      <w:r>
+        <w:t xml:space="preserve">Tobler, W. 1970. A Computer Movie Simulating Urban Growth in the Detroit Region. </w:t>
       </w:r>
       <w:r>
         <w:rPr>
           <w:i/>
           <w:iCs/>
         </w:rPr>
-        <w:t xml:space="preserve">The Law of Diminishing Returns. </w:t>
-      </w:r>
-      <w:r>
-        <w:t xml:space="preserve">World Book Company. Yonkers-on-Hudson, NY. </w:t>
-      </w:r>
-    </w:p>
-    <w:p>
-      <w:r>
-        <w:t xml:space="preserve">Stabenow, D. 2014. Agriculture Reform, Food and Jobs Act of 2013. United States Senate Committee on Agriculture, Nutrition, and Forestry. </w:t>
-      </w:r>
-    </w:p>
-    <w:p>
-      <w:r>
-        <w:t xml:space="preserve">Tobler, W. 1970. A Computer Movie Simulating Urban Growth in the Detroit Region. </w:t>
+        <w:t xml:space="preserve">Economic Geography. </w:t>
+      </w:r>
+      <w:r>
+        <w:t xml:space="preserve">46: 234-240. </w:t>
+      </w:r>
+    </w:p>
+    <w:p>
+      <w:r>
+        <w:t xml:space="preserve">Torgerson, D. and Shane, M. 2014. What is Agriculture’s Share of the Overall U.S. Economy? USDA Economic Research Service. </w:t>
+      </w:r>
+    </w:p>
+    <w:p>
+      <w:r>
+        <w:t xml:space="preserve">USDA. 2019. 2017 Census of Agriculture. United States Department of Agriculture. </w:t>
+      </w:r>
+    </w:p>
+    <w:p>
+      <w:r>
+        <w:t>USDA. 2022. U.S. Agricultural Trade Update. United States Department of Agriculture. Economic Research Service.</w:t>
+      </w:r>
+    </w:p>
+    <w:p>
+      <w:r>
+        <w:t xml:space="preserve">Vaya, E., Lopez-Bazo, E., Moreno, R., and Surinach, J. 2004. Growth and Externalities Across Economies: An Empirical Analysis Using Spatial Econometrics. In </w:t>
       </w:r>
       <w:r>
         <w:rPr>
           <w:i/>
           <w:iCs/>
         </w:rPr>
-        <w:t xml:space="preserve">Economic Geography. </w:t>
-      </w:r>
-      <w:r>
-        <w:t xml:space="preserve">46: 234-240. </w:t>
-      </w:r>
-    </w:p>
-    <w:p>
-      <w:r>
-        <w:t xml:space="preserve">Torgerson, D. and Shane, M. 2014. What is Agriculture’s Share of the Overall U.S. Economy? USDA Economic Research Service. </w:t>
-      </w:r>
-    </w:p>
-    <w:p>
-      <w:r>
-        <w:t xml:space="preserve">USDA. 2019. 2017 Census of Agriculture. United States Department of Agriculture. </w:t>
-      </w:r>
-    </w:p>
-    <w:p>
-      <w:r>
-        <w:t>USDA. 2022. U.S. Agricultural Trade Update. United States Department of Agriculture. Economic Research Service.</w:t>
-      </w:r>
-    </w:p>
-    <w:p>
-      <w:r>
-        <w:t>Vaya, E., Lopez-</w:t>
-      </w:r>
-      <w:proofErr w:type="spellStart"/>
-      <w:r>
-        <w:t>Bazo</w:t>
-      </w:r>
-      <w:proofErr w:type="spellEnd"/>
-      <w:r>
-        <w:t xml:space="preserve">, E., Moreno, R., and </w:t>
-      </w:r>
-      <w:proofErr w:type="spellStart"/>
-      <w:r>
-        <w:t>Surinach</w:t>
-      </w:r>
-      <w:proofErr w:type="spellEnd"/>
-      <w:r>
-        <w:t xml:space="preserve">, J. 2004. Growth and Externalities Across Economies: An Empirical Analysis Using Spatial Econometrics. In </w:t>
-      </w:r>
-      <w:r>
-        <w:rPr>
-          <w:i/>
-          <w:iCs/>
-        </w:rPr>
         <w:t xml:space="preserve">Advances in Spatial Econometrics </w:t>
       </w:r>
       <w:r>
-        <w:t xml:space="preserve">by </w:t>
-      </w:r>
-      <w:proofErr w:type="spellStart"/>
-      <w:r>
-        <w:t>Anselin</w:t>
-      </w:r>
-      <w:proofErr w:type="spellEnd"/>
-      <w:r>
-        <w:t xml:space="preserve"> et al. Springer. </w:t>
+        <w:t xml:space="preserve">by Anselin et al. Springer. </w:t>
       </w:r>
     </w:p>
     <w:p>
@@ -7271,23 +6257,7 @@
     </w:p>
     <w:p>
       <w:r>
-        <w:t xml:space="preserve">Xu, W., </w:t>
-      </w:r>
-      <w:proofErr w:type="spellStart"/>
-      <w:r>
-        <w:t>Xiaboin</w:t>
-      </w:r>
-      <w:proofErr w:type="spellEnd"/>
-      <w:r>
-        <w:t xml:space="preserve">, J., Jing, L. and </w:t>
-      </w:r>
-      <w:proofErr w:type="spellStart"/>
-      <w:r>
-        <w:t>Yinkang</w:t>
-      </w:r>
-      <w:proofErr w:type="spellEnd"/>
-      <w:r>
-        <w:t xml:space="preserve">, Z. 2020. Impact of Cultivated Land Fragmentation on Spatial Heterogeneity of Agricultural Agglomeration in China. </w:t>
+        <w:t xml:space="preserve">Xu, W., Xiaboin, J., Jing, L. and Yinkang, Z. 2020. Impact of Cultivated Land Fragmentation on Spatial Heterogeneity of Agricultural Agglomeration in China. </w:t>
       </w:r>
       <w:r>
         <w:rPr>
@@ -7307,23 +6277,7 @@
         </w:rPr>
       </w:pPr>
       <w:r>
-        <w:t xml:space="preserve">Yu, T., Cho, S., </w:t>
-      </w:r>
-      <w:proofErr w:type="spellStart"/>
-      <w:r>
-        <w:t>Koc</w:t>
-      </w:r>
-      <w:proofErr w:type="spellEnd"/>
-      <w:r>
-        <w:t xml:space="preserve">, A., </w:t>
-      </w:r>
-      <w:proofErr w:type="spellStart"/>
-      <w:r>
-        <w:t>Boluk</w:t>
-      </w:r>
-      <w:proofErr w:type="spellEnd"/>
-      <w:r>
-        <w:t xml:space="preserve">, G., Kim, S., and Lambert, D. 2014. Evaluating Spatial and Temporal Variation in Agricultural Output Elasticities in Turkey. </w:t>
+        <w:t xml:space="preserve">Yu, T., Cho, S., Koc, A., Boluk, G., Kim, S., and Lambert, D. 2014. Evaluating Spatial and Temporal Variation in Agricultural Output Elasticities in Turkey. </w:t>
       </w:r>
       <w:r>
         <w:rPr>

</xml_diff>